<commit_message>
background & methodology added in report
</commit_message>
<xml_diff>
--- a/Report.docx
+++ b/Report.docx
@@ -575,7 +575,7 @@
                     </pic:cNvPicPr>
                   </pic:nvPicPr>
                   <pic:blipFill>
-                    <a:blip r:embed="rId5">
+                    <a:blip r:embed="rId7">
                       <a:extLst>
                         <a:ext uri="{28A0092B-C50C-407E-A947-70E740481C1C}">
                           <a14:useLocalDpi xmlns:a14="http://schemas.microsoft.com/office/drawing/2010/main" val="0"/>
@@ -631,7 +631,7 @@
                     </pic:cNvPicPr>
                   </pic:nvPicPr>
                   <pic:blipFill>
-                    <a:blip r:embed="rId6">
+                    <a:blip r:embed="rId8">
                       <a:extLst>
                         <a:ext uri="{28A0092B-C50C-407E-A947-70E740481C1C}">
                           <a14:useLocalDpi xmlns:a14="http://schemas.microsoft.com/office/drawing/2010/main" val="0"/>
@@ -813,6 +813,20 @@
           <w:rFonts w:cs="Times New Roman"/>
           <w:u w:val="single" w:color="000000"/>
         </w:rPr>
+        <w:t xml:space="preserve">        </w:t>
+      </w:r>
+      <w:r>
+        <w:rPr>
+          <w:rFonts w:cs="Times New Roman"/>
+          <w:u w:val="single" w:color="000000"/>
+        </w:rPr>
+        <w:t>08</w:t>
+      </w:r>
+      <w:r>
+        <w:rPr>
+          <w:rFonts w:cs="Times New Roman"/>
+          <w:u w:val="single" w:color="000000"/>
+        </w:rPr>
         <w:tab/>
       </w:r>
     </w:p>
@@ -1366,11 +1380,17 @@
       <w:r>
         <w:t xml:space="preserve"> </w:t>
       </w:r>
-      <w:proofErr w:type="spellStart"/>
-      <w:r>
-        <w:t>Lectureer</w:t>
-      </w:r>
-      <w:proofErr w:type="spellEnd"/>
+    </w:p>
+    <w:p>
+      <w:pPr>
+        <w:pStyle w:val="BodyText"/>
+        <w:spacing w:line="359" w:lineRule="auto"/>
+        <w:ind w:left="6375" w:right="119" w:hanging="156"/>
+        <w:jc w:val="right"/>
+      </w:pPr>
+      <w:r>
+        <w:t>Lecturer</w:t>
+      </w:r>
     </w:p>
     <w:p>
       <w:pPr>
@@ -2668,8 +2688,8 @@
           <w:szCs w:val="20"/>
         </w:rPr>
         <w:sectPr>
-          <w:footerReference w:type="even" r:id="rId7"/>
-          <w:footerReference w:type="default" r:id="rId8"/>
+          <w:footerReference w:type="even" r:id="rId9"/>
+          <w:footerReference w:type="default" r:id="rId10"/>
           <w:pgSz w:w="11907" w:h="16840"/>
           <w:pgMar w:top="1360" w:right="1680" w:bottom="1780" w:left="1340" w:header="0" w:footer="1589" w:gutter="0"/>
           <w:pgNumType w:start="2"/>
@@ -3334,6 +3354,13 @@
       <w:r>
         <w:t xml:space="preserve"> </w:t>
       </w:r>
+    </w:p>
+    <w:p>
+      <w:pPr>
+        <w:pStyle w:val="BodyText"/>
+        <w:spacing w:line="603" w:lineRule="auto"/>
+        <w:ind w:right="322"/>
+      </w:pPr>
       <w:r>
         <w:t>CS-18110</w:t>
       </w:r>
@@ -6031,8 +6058,8 @@
         <w:spacing w:line="360" w:lineRule="auto"/>
         <w:jc w:val="both"/>
         <w:sectPr>
-          <w:footerReference w:type="even" r:id="rId9"/>
-          <w:footerReference w:type="default" r:id="rId10"/>
+          <w:footerReference w:type="even" r:id="rId11"/>
+          <w:footerReference w:type="default" r:id="rId12"/>
           <w:pgSz w:w="11907" w:h="16840"/>
           <w:pgMar w:top="1360" w:right="1320" w:bottom="1780" w:left="1680" w:header="0" w:footer="1589" w:gutter="0"/>
           <w:pgNumType w:start="5"/>
@@ -7418,6 +7445,7 @@
           <w:docPartUnique/>
         </w:docPartObj>
       </w:sdtPr>
+      <w:sdtEndPr/>
       <w:sdtContent>
         <w:p>
           <w:pPr>
@@ -9396,8 +9424,8 @@
       <w:pPr>
         <w:jc w:val="center"/>
         <w:sectPr>
-          <w:footerReference w:type="even" r:id="rId11"/>
-          <w:footerReference w:type="default" r:id="rId12"/>
+          <w:footerReference w:type="even" r:id="rId13"/>
+          <w:footerReference w:type="default" r:id="rId14"/>
           <w:pgSz w:w="11907" w:h="16840"/>
           <w:pgMar w:top="1360" w:right="1000" w:bottom="1780" w:left="1680" w:header="0" w:footer="1589" w:gutter="0"/>
           <w:pgNumType w:start="7"/>
@@ -9843,8 +9871,8 @@
     <w:p>
       <w:pPr>
         <w:sectPr>
-          <w:footerReference w:type="even" r:id="rId13"/>
-          <w:footerReference w:type="default" r:id="rId14"/>
+          <w:footerReference w:type="even" r:id="rId15"/>
+          <w:footerReference w:type="default" r:id="rId16"/>
           <w:pgSz w:w="11907" w:h="16840"/>
           <w:pgMar w:top="1360" w:right="1000" w:bottom="1780" w:left="1680" w:header="0" w:footer="1589" w:gutter="0"/>
           <w:pgNumType w:start="9"/>
@@ -10239,7 +10267,7 @@
                     <pic:cNvPicPr/>
                   </pic:nvPicPr>
                   <pic:blipFill>
-                    <a:blip r:embed="rId15"/>
+                    <a:blip r:embed="rId17"/>
                     <a:stretch>
                       <a:fillRect/>
                     </a:stretch>
@@ -12590,7 +12618,7 @@
       <w:pPr>
         <w:jc w:val="both"/>
         <w:sectPr>
-          <w:footerReference w:type="even" r:id="rId16"/>
+          <w:footerReference w:type="even" r:id="rId18"/>
           <w:pgSz w:w="11907" w:h="16840"/>
           <w:pgMar w:top="1360" w:right="1680" w:bottom="1780" w:left="1340" w:header="0" w:footer="1589" w:gutter="0"/>
           <w:pgNumType w:start="12"/>
@@ -16942,7 +16970,7 @@
           <w:rFonts w:ascii="Times New Roman" w:eastAsia="Times New Roman" w:hAnsi="Times New Roman" w:cs="Times New Roman"/>
         </w:rPr>
         <w:sectPr>
-          <w:footerReference w:type="even" r:id="rId17"/>
+          <w:footerReference w:type="even" r:id="rId19"/>
           <w:pgSz w:w="11907" w:h="16840"/>
           <w:pgMar w:top="1360" w:right="960" w:bottom="280" w:left="1620" w:header="0" w:footer="0" w:gutter="0"/>
           <w:cols w:space="720"/>
@@ -17330,8 +17358,8 @@
           <w:rFonts w:ascii="Times New Roman" w:eastAsia="Times New Roman" w:hAnsi="Times New Roman" w:cs="Times New Roman"/>
         </w:rPr>
         <w:sectPr>
-          <w:footerReference w:type="even" r:id="rId18"/>
-          <w:footerReference w:type="default" r:id="rId19"/>
+          <w:footerReference w:type="even" r:id="rId20"/>
+          <w:footerReference w:type="default" r:id="rId21"/>
           <w:pgSz w:w="11907" w:h="16840"/>
           <w:pgMar w:top="1360" w:right="1680" w:bottom="1780" w:left="1540" w:header="0" w:footer="1589" w:gutter="0"/>
           <w:pgNumType w:start="14"/>
@@ -17495,554 +17523,71 @@
     </w:p>
     <w:p>
       <w:pPr>
-        <w:spacing w:before="7" w:line="200" w:lineRule="exact"/>
-        <w:rPr>
-          <w:sz w:val="20"/>
-          <w:szCs w:val="20"/>
-        </w:rPr>
-      </w:pPr>
+        <w:spacing w:before="6" w:line="120" w:lineRule="exact"/>
+        <w:rPr>
+          <w:sz w:val="12"/>
+          <w:szCs w:val="12"/>
+        </w:rPr>
+      </w:pPr>
+    </w:p>
+    <w:p>
+      <w:pPr>
+        <w:pStyle w:val="Heading7"/>
+        <w:tabs>
+          <w:tab w:val="left" w:pos="518"/>
+          <w:tab w:val="left" w:pos="3119"/>
+        </w:tabs>
+        <w:spacing w:before="66"/>
+        <w:ind w:right="3662"/>
+        <w:jc w:val="both"/>
+      </w:pPr>
+      <w:r>
+        <w:t>1</w:t>
+      </w:r>
+      <w:r>
+        <w:t xml:space="preserve">.1.1 </w:t>
+      </w:r>
+      <w:r>
+        <w:t>Field Programmable Gate Array -</w:t>
+      </w:r>
+      <w:r>
+        <w:t xml:space="preserve">FPGA </w:t>
+      </w:r>
     </w:p>
     <w:p>
       <w:pPr>
         <w:pStyle w:val="BodyText"/>
         <w:spacing w:line="360" w:lineRule="auto"/>
-        <w:ind w:left="120" w:right="118"/>
+        <w:ind w:right="118"/>
         <w:jc w:val="both"/>
-      </w:pPr>
-      <w:r>
-        <w:t>A</w:t>
-      </w:r>
-      <w:r>
-        <w:rPr>
-          <w:spacing w:val="35"/>
-        </w:rPr>
-        <w:t xml:space="preserve"> </w:t>
-      </w:r>
-      <w:r>
-        <w:t>proj</w:t>
-      </w:r>
-      <w:r>
-        <w:rPr>
-          <w:spacing w:val="-2"/>
-        </w:rPr>
-        <w:t>e</w:t>
-      </w:r>
-      <w:r>
-        <w:rPr>
-          <w:spacing w:val="-1"/>
-        </w:rPr>
-        <w:t>c</w:t>
-      </w:r>
-      <w:r>
-        <w:t>t</w:t>
-      </w:r>
-      <w:r>
-        <w:rPr>
-          <w:spacing w:val="36"/>
-        </w:rPr>
-        <w:t xml:space="preserve"> </w:t>
-      </w:r>
-      <w:r>
-        <w:t>r</w:t>
-      </w:r>
-      <w:r>
-        <w:rPr>
-          <w:spacing w:val="-2"/>
-        </w:rPr>
-        <w:t>e</w:t>
-      </w:r>
-      <w:r>
-        <w:t>port</w:t>
-      </w:r>
-      <w:r>
-        <w:rPr>
-          <w:spacing w:val="35"/>
-        </w:rPr>
-        <w:t xml:space="preserve"> </w:t>
-      </w:r>
-      <w:r>
-        <w:t>usu</w:t>
-      </w:r>
-      <w:r>
-        <w:rPr>
-          <w:spacing w:val="-1"/>
-        </w:rPr>
-        <w:t>a</w:t>
-      </w:r>
-      <w:r>
-        <w:t>lly</w:t>
-      </w:r>
-      <w:r>
-        <w:rPr>
-          <w:spacing w:val="35"/>
-        </w:rPr>
-        <w:t xml:space="preserve"> </w:t>
-      </w:r>
-      <w:r>
-        <w:rPr>
-          <w:spacing w:val="-1"/>
-        </w:rPr>
-        <w:t>c</w:t>
-      </w:r>
-      <w:r>
-        <w:t>ontains</w:t>
-      </w:r>
-      <w:r>
-        <w:rPr>
-          <w:spacing w:val="36"/>
-        </w:rPr>
-        <w:t xml:space="preserve"> </w:t>
-      </w:r>
-      <w:r>
-        <w:t>five</w:t>
-      </w:r>
-      <w:r>
-        <w:rPr>
-          <w:spacing w:val="34"/>
-        </w:rPr>
-        <w:t xml:space="preserve"> </w:t>
-      </w:r>
-      <w:r>
-        <w:t>or</w:t>
-      </w:r>
-      <w:r>
-        <w:rPr>
-          <w:spacing w:val="35"/>
-        </w:rPr>
-        <w:t xml:space="preserve"> </w:t>
-      </w:r>
-      <w:r>
-        <w:t>six</w:t>
-      </w:r>
-      <w:r>
-        <w:rPr>
-          <w:spacing w:val="36"/>
-        </w:rPr>
-        <w:t xml:space="preserve"> </w:t>
-      </w:r>
-      <w:r>
-        <w:rPr>
-          <w:spacing w:val="-1"/>
-        </w:rPr>
-        <w:t>c</w:t>
-      </w:r>
-      <w:r>
-        <w:rPr>
-          <w:spacing w:val="-3"/>
-        </w:rPr>
-        <w:t>h</w:t>
-      </w:r>
-      <w:r>
-        <w:rPr>
-          <w:spacing w:val="-1"/>
-        </w:rPr>
-        <w:t>a</w:t>
-      </w:r>
-      <w:r>
-        <w:t>pte</w:t>
-      </w:r>
-      <w:r>
-        <w:rPr>
-          <w:spacing w:val="-2"/>
-        </w:rPr>
-        <w:t>r</w:t>
-      </w:r>
-      <w:r>
-        <w:t>s.</w:t>
-      </w:r>
-      <w:r>
-        <w:rPr>
-          <w:spacing w:val="39"/>
-        </w:rPr>
-        <w:t xml:space="preserve"> </w:t>
-      </w:r>
-      <w:r>
-        <w:t>Ch</w:t>
-      </w:r>
-      <w:r>
-        <w:rPr>
-          <w:spacing w:val="-1"/>
-        </w:rPr>
-        <w:t>a</w:t>
-      </w:r>
-      <w:r>
-        <w:t>pte</w:t>
-      </w:r>
-      <w:r>
-        <w:rPr>
-          <w:spacing w:val="-2"/>
-        </w:rPr>
-        <w:t>r</w:t>
-      </w:r>
-      <w:r>
-        <w:t>s</w:t>
-      </w:r>
-      <w:r>
-        <w:rPr>
-          <w:spacing w:val="36"/>
-        </w:rPr>
-        <w:t xml:space="preserve"> </w:t>
-      </w:r>
-      <w:r>
-        <w:t>should</w:t>
-      </w:r>
-      <w:r>
-        <w:rPr>
-          <w:spacing w:val="35"/>
-        </w:rPr>
-        <w:t xml:space="preserve"> </w:t>
-      </w:r>
-      <w:r>
-        <w:t>be</w:t>
-      </w:r>
-      <w:r>
-        <w:rPr>
-          <w:spacing w:val="34"/>
-        </w:rPr>
-        <w:t xml:space="preserve"> </w:t>
-      </w:r>
-      <w:r>
-        <w:t>divid</w:t>
-      </w:r>
-      <w:r>
-        <w:rPr>
-          <w:spacing w:val="-1"/>
-        </w:rPr>
-        <w:t>e</w:t>
-      </w:r>
-      <w:r>
-        <w:t>d</w:t>
-      </w:r>
-      <w:r>
-        <w:rPr>
-          <w:spacing w:val="35"/>
-        </w:rPr>
-        <w:t xml:space="preserve"> </w:t>
-      </w:r>
-      <w:r>
-        <w:t>into s</w:t>
-      </w:r>
-      <w:r>
-        <w:rPr>
-          <w:spacing w:val="-1"/>
-        </w:rPr>
-        <w:t>ec</w:t>
-      </w:r>
-      <w:r>
-        <w:t>tions</w:t>
-      </w:r>
-      <w:r>
-        <w:rPr>
-          <w:spacing w:val="29"/>
-        </w:rPr>
-        <w:t xml:space="preserve"> </w:t>
-      </w:r>
-      <w:r>
-        <w:t>that</w:t>
-      </w:r>
-      <w:r>
-        <w:rPr>
-          <w:spacing w:val="28"/>
-        </w:rPr>
-        <w:t xml:space="preserve"> </w:t>
-      </w:r>
-      <w:r>
-        <w:t>should</w:t>
-      </w:r>
-      <w:r>
-        <w:rPr>
-          <w:spacing w:val="29"/>
-        </w:rPr>
-        <w:t xml:space="preserve"> </w:t>
-      </w:r>
-      <w:r>
-        <w:t>be</w:t>
-      </w:r>
-      <w:r>
-        <w:rPr>
-          <w:spacing w:val="30"/>
-        </w:rPr>
-        <w:t xml:space="preserve"> </w:t>
-      </w:r>
-      <w:r>
-        <w:t>numbe</w:t>
-      </w:r>
-      <w:r>
-        <w:rPr>
-          <w:spacing w:val="-2"/>
-        </w:rPr>
-        <w:t>r</w:t>
-      </w:r>
-      <w:r>
-        <w:rPr>
-          <w:spacing w:val="-1"/>
-        </w:rPr>
-        <w:t>e</w:t>
-      </w:r>
-      <w:r>
-        <w:t>d</w:t>
-      </w:r>
-      <w:r>
-        <w:rPr>
-          <w:spacing w:val="28"/>
-        </w:rPr>
-        <w:t xml:space="preserve"> </w:t>
-      </w:r>
-      <w:r>
-        <w:rPr>
-          <w:spacing w:val="1"/>
-        </w:rPr>
-        <w:t>a</w:t>
-      </w:r>
-      <w:r>
-        <w:rPr>
-          <w:spacing w:val="-1"/>
-        </w:rPr>
-        <w:t>cc</w:t>
-      </w:r>
-      <w:r>
-        <w:t>ording</w:t>
-      </w:r>
-      <w:r>
-        <w:rPr>
-          <w:spacing w:val="28"/>
-        </w:rPr>
-        <w:t xml:space="preserve"> </w:t>
-      </w:r>
-      <w:r>
-        <w:t>to</w:t>
-      </w:r>
-      <w:r>
-        <w:rPr>
-          <w:spacing w:val="30"/>
-        </w:rPr>
-        <w:t xml:space="preserve"> </w:t>
-      </w:r>
-      <w:r>
-        <w:rPr>
-          <w:spacing w:val="2"/>
-        </w:rPr>
-        <w:t>t</w:t>
-      </w:r>
-      <w:r>
-        <w:t>h</w:t>
-      </w:r>
-      <w:r>
-        <w:rPr>
-          <w:spacing w:val="-1"/>
-        </w:rPr>
-        <w:t>e</w:t>
-      </w:r>
-      <w:r>
-        <w:t>ir</w:t>
-      </w:r>
-      <w:r>
-        <w:rPr>
-          <w:spacing w:val="28"/>
-        </w:rPr>
-        <w:t xml:space="preserve"> </w:t>
-      </w:r>
-      <w:r>
-        <w:rPr>
-          <w:spacing w:val="-1"/>
-        </w:rPr>
-        <w:t>c</w:t>
-      </w:r>
-      <w:r>
-        <w:t>h</w:t>
-      </w:r>
-      <w:r>
-        <w:rPr>
-          <w:spacing w:val="-1"/>
-        </w:rPr>
-        <w:t>a</w:t>
-      </w:r>
-      <w:r>
-        <w:t>p</w:t>
-      </w:r>
-      <w:r>
-        <w:rPr>
-          <w:spacing w:val="2"/>
-        </w:rPr>
-        <w:t>t</w:t>
-      </w:r>
-      <w:r>
-        <w:rPr>
-          <w:spacing w:val="-1"/>
-        </w:rPr>
-        <w:t>e</w:t>
-      </w:r>
-      <w:r>
-        <w:t>r</w:t>
-      </w:r>
-      <w:r>
-        <w:rPr>
-          <w:spacing w:val="27"/>
-        </w:rPr>
-        <w:t xml:space="preserve"> </w:t>
-      </w:r>
-      <w:r>
-        <w:t>numb</w:t>
-      </w:r>
-      <w:r>
-        <w:rPr>
-          <w:spacing w:val="1"/>
-        </w:rPr>
-        <w:t>e</w:t>
-      </w:r>
-      <w:r>
-        <w:t>rs.</w:t>
-      </w:r>
-      <w:r>
-        <w:rPr>
-          <w:spacing w:val="28"/>
-        </w:rPr>
-        <w:t xml:space="preserve"> </w:t>
-      </w:r>
-      <w:r>
-        <w:t>For</w:t>
-      </w:r>
-      <w:r>
-        <w:rPr>
-          <w:spacing w:val="27"/>
-        </w:rPr>
-        <w:t xml:space="preserve"> </w:t>
-      </w:r>
-      <w:r>
-        <w:t>inst</w:t>
-      </w:r>
-      <w:r>
-        <w:rPr>
-          <w:spacing w:val="-1"/>
-        </w:rPr>
-        <w:t>a</w:t>
-      </w:r>
-      <w:r>
-        <w:t>n</w:t>
-      </w:r>
-      <w:r>
-        <w:rPr>
-          <w:spacing w:val="-1"/>
-        </w:rPr>
-        <w:t>ce</w:t>
-      </w:r>
-      <w:r>
-        <w:t>,</w:t>
-      </w:r>
-      <w:r>
-        <w:rPr>
-          <w:spacing w:val="28"/>
-        </w:rPr>
-        <w:t xml:space="preserve"> </w:t>
-      </w:r>
-      <w:r>
-        <w:t>the numbe</w:t>
-      </w:r>
-      <w:r>
-        <w:rPr>
-          <w:spacing w:val="-2"/>
-        </w:rPr>
-        <w:t>r</w:t>
-      </w:r>
-      <w:r>
-        <w:t>ing of s</w:t>
-      </w:r>
-      <w:r>
-        <w:rPr>
-          <w:spacing w:val="-1"/>
-        </w:rPr>
-        <w:t>ec</w:t>
-      </w:r>
-      <w:r>
-        <w:t>tions of</w:t>
-      </w:r>
-      <w:r>
-        <w:rPr>
-          <w:spacing w:val="1"/>
-        </w:rPr>
-        <w:t xml:space="preserve"> </w:t>
-      </w:r>
-      <w:r>
-        <w:rPr>
-          <w:spacing w:val="-1"/>
-        </w:rPr>
-        <w:t>c</w:t>
-      </w:r>
-      <w:r>
-        <w:t>h</w:t>
-      </w:r>
-      <w:r>
-        <w:rPr>
-          <w:spacing w:val="-1"/>
-        </w:rPr>
-        <w:t>a</w:t>
-      </w:r>
-      <w:r>
-        <w:t>pter</w:t>
-      </w:r>
-      <w:r>
-        <w:rPr>
-          <w:spacing w:val="-2"/>
-        </w:rPr>
-        <w:t xml:space="preserve"> </w:t>
-      </w:r>
-      <w:r>
-        <w:t>o</w:t>
-      </w:r>
-      <w:r>
-        <w:rPr>
-          <w:spacing w:val="2"/>
-        </w:rPr>
-        <w:t>n</w:t>
-      </w:r>
-      <w:r>
-        <w:t>e</w:t>
-      </w:r>
-      <w:r>
-        <w:rPr>
-          <w:spacing w:val="-1"/>
-        </w:rPr>
-        <w:t xml:space="preserve"> </w:t>
-      </w:r>
-      <w:r>
-        <w:t>should be</w:t>
-      </w:r>
-      <w:r>
-        <w:rPr>
-          <w:spacing w:val="-1"/>
-        </w:rPr>
-        <w:t xml:space="preserve"> </w:t>
-      </w:r>
+        <w:rPr>
+          <w:spacing w:val="-4"/>
+        </w:rPr>
+      </w:pPr>
+      <w:r>
+        <w:rPr>
+          <w:spacing w:val="-4"/>
+        </w:rPr>
+        <w:t>FPGAs are programmable semiconductor devices that are based around a matrix of Configurable Logic Blocks (CLBs) connected through programmable interconnects. As opposed to Application Specific Integrated Circuits (ASICs), where the device is custom built for the particular design, FPGAs can be programmed to the desired application or functionality requirements. Although One-Time Programmable (OTP) FPGAs are available, the dominant type is SRAM-based which can be reprogrammed as the design evolves. Due to this programmability, FPGAs are ideal for a large variety of markets such as ASIC prototyping, Aerospace and Defense, Automotive, Communications, High Performance Computing, Industrial, Medical and Video and Image Processing.</w:t>
+      </w:r>
+    </w:p>
+    <w:p>
+      <w:pPr>
+        <w:pStyle w:val="Heading7"/>
+        <w:tabs>
+          <w:tab w:val="left" w:pos="518"/>
+          <w:tab w:val="left" w:pos="3119"/>
+        </w:tabs>
+        <w:spacing w:before="66"/>
+        <w:ind w:right="3662"/>
+        <w:jc w:val="both"/>
+      </w:pPr>
       <w:r>
         <w:t>1</w:t>
       </w:r>
       <w:r>
-        <w:rPr>
-          <w:spacing w:val="2"/>
-        </w:rPr>
-        <w:t>.</w:t>
-      </w:r>
-      <w:r>
-        <w:t xml:space="preserve">1, 1.2, 1.3, </w:t>
-      </w:r>
-      <w:r>
-        <w:rPr>
-          <w:spacing w:val="-1"/>
-        </w:rPr>
-        <w:t>e</w:t>
-      </w:r>
-      <w:r>
-        <w:t>tc.</w:t>
-      </w:r>
-    </w:p>
-    <w:p>
-      <w:pPr>
-        <w:spacing w:before="6" w:line="120" w:lineRule="exact"/>
-        <w:rPr>
-          <w:sz w:val="12"/>
-          <w:szCs w:val="12"/>
-        </w:rPr>
-      </w:pPr>
+        <w:t xml:space="preserve">.1.2 Image Sensor </w:t>
+      </w:r>
     </w:p>
     <w:p>
       <w:pPr>
@@ -18050,1349 +17595,36 @@
         <w:spacing w:line="359" w:lineRule="auto"/>
         <w:ind w:left="120" w:right="114" w:firstLine="211"/>
         <w:jc w:val="both"/>
-      </w:pPr>
-      <w:r>
-        <w:t>The</w:t>
-      </w:r>
-      <w:r>
-        <w:rPr>
-          <w:spacing w:val="10"/>
-        </w:rPr>
-        <w:t xml:space="preserve"> </w:t>
-      </w:r>
-      <w:r>
-        <w:t>fi</w:t>
-      </w:r>
-      <w:r>
-        <w:rPr>
-          <w:spacing w:val="-1"/>
-        </w:rPr>
-        <w:t>r</w:t>
-      </w:r>
-      <w:r>
-        <w:t>st</w:t>
-      </w:r>
-      <w:r>
-        <w:rPr>
-          <w:spacing w:val="12"/>
-        </w:rPr>
-        <w:t xml:space="preserve"> </w:t>
-      </w:r>
-      <w:r>
-        <w:rPr>
-          <w:spacing w:val="-1"/>
-        </w:rPr>
-        <w:t>c</w:t>
-      </w:r>
-      <w:r>
-        <w:t>h</w:t>
-      </w:r>
-      <w:r>
-        <w:rPr>
-          <w:spacing w:val="-1"/>
-        </w:rPr>
-        <w:t>a</w:t>
-      </w:r>
-      <w:r>
-        <w:t>pter</w:t>
-      </w:r>
-      <w:r>
-        <w:rPr>
-          <w:spacing w:val="10"/>
-        </w:rPr>
-        <w:t xml:space="preserve"> </w:t>
-      </w:r>
-      <w:r>
-        <w:t>shou</w:t>
-      </w:r>
-      <w:r>
-        <w:rPr>
-          <w:spacing w:val="2"/>
-        </w:rPr>
-        <w:t>l</w:t>
-      </w:r>
-      <w:r>
-        <w:t>d</w:t>
-      </w:r>
-      <w:r>
-        <w:rPr>
-          <w:spacing w:val="11"/>
-        </w:rPr>
-        <w:t xml:space="preserve"> </w:t>
-      </w:r>
-      <w:r>
-        <w:t>be</w:t>
-      </w:r>
-      <w:r>
-        <w:rPr>
-          <w:spacing w:val="12"/>
-        </w:rPr>
-        <w:t xml:space="preserve"> </w:t>
-      </w:r>
-      <w:r>
-        <w:rPr>
-          <w:rFonts w:cs="Times New Roman"/>
-          <w:spacing w:val="1"/>
-        </w:rPr>
-        <w:t>“</w:t>
-      </w:r>
-      <w:r>
-        <w:rPr>
-          <w:spacing w:val="-4"/>
-        </w:rPr>
-        <w:t>I</w:t>
-      </w:r>
-      <w:r>
-        <w:t>ntrodu</w:t>
-      </w:r>
-      <w:r>
-        <w:rPr>
-          <w:spacing w:val="-2"/>
-        </w:rPr>
-        <w:t>c</w:t>
-      </w:r>
-      <w:r>
-        <w:t>tion</w:t>
-      </w:r>
-      <w:r>
-        <w:rPr>
-          <w:rFonts w:cs="Times New Roman"/>
-        </w:rPr>
-        <w:t>”</w:t>
-      </w:r>
-      <w:r>
-        <w:rPr>
-          <w:rFonts w:cs="Times New Roman"/>
-          <w:spacing w:val="11"/>
-        </w:rPr>
-        <w:t xml:space="preserve"> </w:t>
-      </w:r>
-      <w:r>
-        <w:rPr>
-          <w:spacing w:val="-1"/>
-        </w:rPr>
-        <w:t>a</w:t>
-      </w:r>
-      <w:r>
-        <w:rPr>
-          <w:spacing w:val="2"/>
-        </w:rPr>
-        <w:t>n</w:t>
-      </w:r>
-      <w:r>
-        <w:t>d</w:t>
-      </w:r>
-      <w:r>
-        <w:rPr>
-          <w:spacing w:val="11"/>
-        </w:rPr>
-        <w:t xml:space="preserve"> </w:t>
-      </w:r>
-      <w:r>
-        <w:t>it</w:t>
-      </w:r>
-      <w:r>
-        <w:rPr>
-          <w:spacing w:val="12"/>
-        </w:rPr>
-        <w:t xml:space="preserve"> </w:t>
-      </w:r>
-      <w:r>
-        <w:t>should</w:t>
-      </w:r>
-      <w:r>
-        <w:rPr>
-          <w:spacing w:val="11"/>
-        </w:rPr>
-        <w:t xml:space="preserve"> </w:t>
-      </w:r>
-      <w:r>
-        <w:t>provide</w:t>
-      </w:r>
-      <w:r>
-        <w:rPr>
-          <w:spacing w:val="10"/>
-        </w:rPr>
-        <w:t xml:space="preserve"> </w:t>
-      </w:r>
-      <w:r>
-        <w:t>the</w:t>
-      </w:r>
-      <w:r>
-        <w:rPr>
-          <w:spacing w:val="8"/>
-        </w:rPr>
-        <w:t xml:space="preserve"> </w:t>
-      </w:r>
-      <w:r>
-        <w:t>b</w:t>
-      </w:r>
-      <w:r>
-        <w:rPr>
-          <w:spacing w:val="-1"/>
-        </w:rPr>
-        <w:t>ac</w:t>
-      </w:r>
-      <w:r>
-        <w:t>kgro</w:t>
-      </w:r>
-      <w:r>
-        <w:rPr>
-          <w:spacing w:val="-1"/>
-        </w:rPr>
-        <w:t>u</w:t>
-      </w:r>
-      <w:r>
-        <w:t>nd info</w:t>
-      </w:r>
-      <w:r>
-        <w:rPr>
-          <w:spacing w:val="-1"/>
-        </w:rPr>
-        <w:t>r</w:t>
-      </w:r>
-      <w:r>
-        <w:t>mation</w:t>
-      </w:r>
-      <w:r>
-        <w:rPr>
-          <w:spacing w:val="17"/>
-        </w:rPr>
-        <w:t xml:space="preserve"> </w:t>
-      </w:r>
-      <w:r>
-        <w:t>r</w:t>
-      </w:r>
-      <w:r>
-        <w:rPr>
-          <w:spacing w:val="-2"/>
-        </w:rPr>
-        <w:t>e</w:t>
-      </w:r>
-      <w:r>
-        <w:t>lat</w:t>
-      </w:r>
-      <w:r>
-        <w:rPr>
-          <w:spacing w:val="-1"/>
-        </w:rPr>
-        <w:t>e</w:t>
-      </w:r>
-      <w:r>
-        <w:t>d</w:t>
-      </w:r>
-      <w:r>
-        <w:rPr>
-          <w:spacing w:val="16"/>
-        </w:rPr>
-        <w:t xml:space="preserve"> </w:t>
-      </w:r>
-      <w:r>
-        <w:t>to</w:t>
-      </w:r>
-      <w:r>
-        <w:rPr>
-          <w:spacing w:val="17"/>
-        </w:rPr>
-        <w:t xml:space="preserve"> </w:t>
-      </w:r>
-      <w:r>
-        <w:t>t</w:t>
-      </w:r>
-      <w:r>
-        <w:rPr>
-          <w:spacing w:val="-2"/>
-        </w:rPr>
-        <w:t>h</w:t>
-      </w:r>
-      <w:r>
-        <w:t>e</w:t>
-      </w:r>
-      <w:r>
-        <w:rPr>
-          <w:spacing w:val="15"/>
-        </w:rPr>
-        <w:t xml:space="preserve"> </w:t>
-      </w:r>
-      <w:r>
-        <w:t>proj</w:t>
-      </w:r>
-      <w:r>
-        <w:rPr>
-          <w:spacing w:val="-2"/>
-        </w:rPr>
-        <w:t>e</w:t>
-      </w:r>
-      <w:r>
-        <w:rPr>
-          <w:spacing w:val="-1"/>
-        </w:rPr>
-        <w:t>c</w:t>
-      </w:r>
-      <w:r>
-        <w:t>t.</w:t>
-      </w:r>
-      <w:r>
-        <w:rPr>
-          <w:spacing w:val="17"/>
-        </w:rPr>
-        <w:t xml:space="preserve"> </w:t>
-      </w:r>
-      <w:r>
-        <w:t>The</w:t>
-      </w:r>
-      <w:r>
-        <w:rPr>
-          <w:spacing w:val="15"/>
-        </w:rPr>
-        <w:t xml:space="preserve"> </w:t>
-      </w:r>
-      <w:r>
-        <w:rPr>
-          <w:spacing w:val="1"/>
-        </w:rPr>
-        <w:t>f</w:t>
-      </w:r>
-      <w:r>
-        <w:t>irst</w:t>
-      </w:r>
-      <w:r>
-        <w:rPr>
-          <w:spacing w:val="17"/>
-        </w:rPr>
-        <w:t xml:space="preserve"> </w:t>
-      </w:r>
-      <w:r>
-        <w:t>s</w:t>
-      </w:r>
-      <w:r>
-        <w:rPr>
-          <w:spacing w:val="-1"/>
-        </w:rPr>
-        <w:t>ec</w:t>
-      </w:r>
-      <w:r>
-        <w:t>tion</w:t>
-      </w:r>
-      <w:r>
-        <w:rPr>
-          <w:spacing w:val="16"/>
-        </w:rPr>
-        <w:t xml:space="preserve"> </w:t>
-      </w:r>
-      <w:r>
-        <w:t>of</w:t>
-      </w:r>
-      <w:r>
-        <w:rPr>
-          <w:spacing w:val="15"/>
-        </w:rPr>
-        <w:t xml:space="preserve"> </w:t>
-      </w:r>
-      <w:r>
-        <w:t>the</w:t>
-      </w:r>
-      <w:r>
-        <w:rPr>
-          <w:spacing w:val="16"/>
-        </w:rPr>
-        <w:t xml:space="preserve"> </w:t>
-      </w:r>
-      <w:r>
-        <w:rPr>
-          <w:spacing w:val="-4"/>
-        </w:rPr>
-        <w:t>I</w:t>
-      </w:r>
-      <w:r>
-        <w:t>ntrodu</w:t>
-      </w:r>
-      <w:r>
-        <w:rPr>
-          <w:spacing w:val="-2"/>
-        </w:rPr>
-        <w:t>c</w:t>
-      </w:r>
-      <w:r>
-        <w:t>tion</w:t>
-      </w:r>
-      <w:r>
-        <w:rPr>
-          <w:spacing w:val="19"/>
-        </w:rPr>
-        <w:t xml:space="preserve"> </w:t>
-      </w:r>
-      <w:r>
-        <w:rPr>
-          <w:spacing w:val="-1"/>
-        </w:rPr>
-        <w:t>c</w:t>
-      </w:r>
-      <w:r>
-        <w:t>h</w:t>
-      </w:r>
-      <w:r>
-        <w:rPr>
-          <w:spacing w:val="1"/>
-        </w:rPr>
-        <w:t>a</w:t>
-      </w:r>
-      <w:r>
-        <w:t>pter</w:t>
-      </w:r>
-      <w:r>
-        <w:rPr>
-          <w:spacing w:val="15"/>
-        </w:rPr>
-        <w:t xml:space="preserve"> </w:t>
-      </w:r>
-      <w:r>
-        <w:t>should</w:t>
-      </w:r>
-      <w:r>
-        <w:rPr>
-          <w:spacing w:val="17"/>
-        </w:rPr>
-        <w:t xml:space="preserve"> </w:t>
-      </w:r>
-      <w:r>
-        <w:t>be titl</w:t>
-      </w:r>
-      <w:r>
-        <w:rPr>
-          <w:spacing w:val="-1"/>
-        </w:rPr>
-        <w:t>e</w:t>
-      </w:r>
-      <w:r>
-        <w:t>d</w:t>
-      </w:r>
-      <w:r>
-        <w:rPr>
-          <w:spacing w:val="31"/>
-        </w:rPr>
-        <w:t xml:space="preserve"> </w:t>
-      </w:r>
-      <w:r>
-        <w:rPr>
-          <w:rFonts w:cs="Times New Roman"/>
-          <w:spacing w:val="-1"/>
-        </w:rPr>
-        <w:t>“</w:t>
-      </w:r>
-      <w:r>
-        <w:t>B</w:t>
-      </w:r>
-      <w:r>
-        <w:rPr>
-          <w:spacing w:val="-1"/>
-        </w:rPr>
-        <w:t>ac</w:t>
-      </w:r>
-      <w:r>
-        <w:t>kgro</w:t>
-      </w:r>
-      <w:r>
-        <w:rPr>
-          <w:spacing w:val="-1"/>
-        </w:rPr>
-        <w:t>u</w:t>
-      </w:r>
-      <w:r>
-        <w:t>nd</w:t>
-      </w:r>
-      <w:r>
-        <w:rPr>
-          <w:spacing w:val="33"/>
-        </w:rPr>
-        <w:t xml:space="preserve"> </w:t>
-      </w:r>
-      <w:r>
-        <w:rPr>
-          <w:spacing w:val="-4"/>
-        </w:rPr>
-        <w:t>I</w:t>
-      </w:r>
-      <w:r>
-        <w:rPr>
-          <w:spacing w:val="2"/>
-        </w:rPr>
-        <w:t>n</w:t>
-      </w:r>
-      <w:r>
-        <w:t>formatio</w:t>
-      </w:r>
-      <w:r>
-        <w:rPr>
-          <w:spacing w:val="2"/>
-        </w:rPr>
-        <w:t>n</w:t>
-      </w:r>
-      <w:r>
-        <w:rPr>
-          <w:rFonts w:cs="Times New Roman"/>
-          <w:spacing w:val="-1"/>
-        </w:rPr>
-        <w:t>”</w:t>
-      </w:r>
-      <w:r>
-        <w:rPr>
-          <w:rFonts w:cs="Times New Roman"/>
-        </w:rPr>
+        <w:rPr>
+          <w:spacing w:val="-1"/>
+        </w:rPr>
+      </w:pPr>
+      <w:r>
+        <w:t>Our goal was to identify a programmable image sensor that will provide a way to ‘preprocess’ the camera input before the capture of images. For this reason,</w:t>
+      </w:r>
+      <w:r>
+        <w:t xml:space="preserve"> </w:t>
+      </w:r>
+      <w:proofErr w:type="spellStart"/>
+      <w:r>
+        <w:t>Omnivision</w:t>
+      </w:r>
+      <w:proofErr w:type="spellEnd"/>
+      <w:r>
+        <w:t xml:space="preserve"> OV564</w:t>
+      </w:r>
+      <w:r>
+        <w:t>7</w:t>
+      </w:r>
+      <w:r>
+        <w:t xml:space="preserve"> image sensor</w:t>
+      </w:r>
+      <w:r>
+        <w:t xml:space="preserve"> is used</w:t>
+      </w:r>
+      <w:r>
         <w:t>.</w:t>
       </w:r>
-      <w:r>
-        <w:rPr>
-          <w:rFonts w:cs="Times New Roman"/>
-          <w:spacing w:val="31"/>
-        </w:rPr>
-        <w:t xml:space="preserve"> </w:t>
-      </w:r>
-      <w:r>
-        <w:rPr>
-          <w:spacing w:val="-1"/>
-        </w:rPr>
-        <w:t>W</w:t>
-      </w:r>
-      <w:r>
-        <w:t>hile</w:t>
-      </w:r>
-      <w:r>
-        <w:rPr>
-          <w:spacing w:val="30"/>
-        </w:rPr>
-        <w:t xml:space="preserve"> </w:t>
-      </w:r>
-      <w:r>
-        <w:t>the</w:t>
-      </w:r>
-      <w:r>
-        <w:rPr>
-          <w:spacing w:val="30"/>
-        </w:rPr>
-        <w:t xml:space="preserve"> </w:t>
-      </w:r>
-      <w:r>
-        <w:t>oth</w:t>
-      </w:r>
-      <w:r>
-        <w:rPr>
-          <w:spacing w:val="1"/>
-        </w:rPr>
-        <w:t>e</w:t>
-      </w:r>
-      <w:r>
-        <w:t>r</w:t>
-      </w:r>
-      <w:r>
-        <w:rPr>
-          <w:spacing w:val="30"/>
-        </w:rPr>
-        <w:t xml:space="preserve"> </w:t>
-      </w:r>
-      <w:r>
-        <w:t>s</w:t>
-      </w:r>
-      <w:r>
-        <w:rPr>
-          <w:spacing w:val="-1"/>
-        </w:rPr>
-        <w:t>ec</w:t>
-      </w:r>
-      <w:r>
-        <w:t>tions</w:t>
-      </w:r>
-      <w:r>
-        <w:rPr>
-          <w:spacing w:val="31"/>
-        </w:rPr>
-        <w:t xml:space="preserve"> </w:t>
-      </w:r>
-      <w:r>
-        <w:t>should</w:t>
-      </w:r>
-      <w:r>
-        <w:rPr>
-          <w:spacing w:val="30"/>
-        </w:rPr>
-        <w:t xml:space="preserve"> </w:t>
-      </w:r>
-      <w:r>
-        <w:t>be</w:t>
-      </w:r>
-      <w:r>
-        <w:rPr>
-          <w:spacing w:val="35"/>
-        </w:rPr>
-        <w:t xml:space="preserve"> </w:t>
-      </w:r>
-      <w:r>
-        <w:rPr>
-          <w:rFonts w:cs="Times New Roman"/>
-          <w:spacing w:val="-1"/>
-        </w:rPr>
-        <w:t>“</w:t>
-      </w:r>
-      <w:r>
-        <w:t>Signifi</w:t>
-      </w:r>
-      <w:r>
-        <w:rPr>
-          <w:spacing w:val="-2"/>
-        </w:rPr>
-        <w:t>c</w:t>
-      </w:r>
-      <w:r>
-        <w:rPr>
-          <w:spacing w:val="-1"/>
-        </w:rPr>
-        <w:t>a</w:t>
-      </w:r>
-      <w:r>
-        <w:t>n</w:t>
-      </w:r>
-      <w:r>
-        <w:rPr>
-          <w:spacing w:val="-1"/>
-        </w:rPr>
-        <w:t>c</w:t>
-      </w:r>
-      <w:r>
-        <w:t>e</w:t>
-      </w:r>
-      <w:r>
-        <w:rPr>
-          <w:spacing w:val="32"/>
-        </w:rPr>
-        <w:t xml:space="preserve"> </w:t>
-      </w:r>
-      <w:r>
-        <w:rPr>
-          <w:spacing w:val="-1"/>
-        </w:rPr>
-        <w:t>a</w:t>
-      </w:r>
-      <w:r>
-        <w:t>nd Motiv</w:t>
-      </w:r>
-      <w:r>
-        <w:rPr>
-          <w:spacing w:val="-1"/>
-        </w:rPr>
-        <w:t>a</w:t>
-      </w:r>
-      <w:r>
-        <w:t>tion</w:t>
-      </w:r>
-      <w:r>
-        <w:rPr>
-          <w:rFonts w:cs="Times New Roman"/>
-          <w:spacing w:val="-1"/>
-        </w:rPr>
-        <w:t>”</w:t>
-      </w:r>
-      <w:r>
-        <w:t>,</w:t>
-      </w:r>
-      <w:r>
-        <w:rPr>
-          <w:spacing w:val="16"/>
-        </w:rPr>
-        <w:t xml:space="preserve"> </w:t>
-      </w:r>
-      <w:r>
-        <w:rPr>
-          <w:rFonts w:cs="Times New Roman"/>
-          <w:spacing w:val="-1"/>
-        </w:rPr>
-        <w:t>“</w:t>
-      </w:r>
-      <w:r>
-        <w:t>Aims</w:t>
-      </w:r>
-      <w:r>
-        <w:rPr>
-          <w:spacing w:val="17"/>
-        </w:rPr>
-        <w:t xml:space="preserve"> </w:t>
-      </w:r>
-      <w:r>
-        <w:rPr>
-          <w:spacing w:val="-1"/>
-        </w:rPr>
-        <w:t>a</w:t>
-      </w:r>
-      <w:r>
-        <w:t>nd</w:t>
-      </w:r>
-      <w:r>
-        <w:rPr>
-          <w:spacing w:val="14"/>
-        </w:rPr>
-        <w:t xml:space="preserve"> </w:t>
-      </w:r>
-      <w:r>
-        <w:t>Obj</w:t>
-      </w:r>
-      <w:r>
-        <w:rPr>
-          <w:spacing w:val="-1"/>
-        </w:rPr>
-        <w:t>ec</w:t>
-      </w:r>
-      <w:r>
-        <w:t>tiv</w:t>
-      </w:r>
-      <w:r>
-        <w:rPr>
-          <w:spacing w:val="-1"/>
-        </w:rPr>
-        <w:t>e</w:t>
-      </w:r>
-      <w:r>
-        <w:t>s</w:t>
-      </w:r>
-      <w:r>
-        <w:rPr>
-          <w:rFonts w:cs="Times New Roman"/>
-          <w:spacing w:val="-1"/>
-        </w:rPr>
-        <w:t>”</w:t>
-      </w:r>
-      <w:r>
-        <w:t>,</w:t>
-      </w:r>
-      <w:r>
-        <w:rPr>
-          <w:spacing w:val="16"/>
-        </w:rPr>
-        <w:t xml:space="preserve"> </w:t>
-      </w:r>
-      <w:r>
-        <w:rPr>
-          <w:rFonts w:cs="Times New Roman"/>
-          <w:spacing w:val="-1"/>
-        </w:rPr>
-        <w:t>“</w:t>
-      </w:r>
-      <w:r>
-        <w:t>M</w:t>
-      </w:r>
-      <w:r>
-        <w:rPr>
-          <w:spacing w:val="-1"/>
-        </w:rPr>
-        <w:t>e</w:t>
-      </w:r>
-      <w:r>
-        <w:t>thodol</w:t>
-      </w:r>
-      <w:r>
-        <w:rPr>
-          <w:spacing w:val="2"/>
-        </w:rPr>
-        <w:t>o</w:t>
-      </w:r>
-      <w:r>
-        <w:t>gy</w:t>
-      </w:r>
-      <w:r>
-        <w:rPr>
-          <w:rFonts w:cs="Times New Roman"/>
-        </w:rPr>
-        <w:t>”</w:t>
-      </w:r>
-      <w:r>
-        <w:rPr>
-          <w:rFonts w:cs="Times New Roman"/>
-          <w:spacing w:val="15"/>
-        </w:rPr>
-        <w:t xml:space="preserve"> </w:t>
-      </w:r>
-      <w:r>
-        <w:rPr>
-          <w:spacing w:val="-1"/>
-        </w:rPr>
-        <w:t>a</w:t>
-      </w:r>
-      <w:r>
-        <w:t>nd</w:t>
-      </w:r>
-      <w:r>
-        <w:rPr>
-          <w:spacing w:val="16"/>
-        </w:rPr>
-        <w:t xml:space="preserve"> </w:t>
-      </w:r>
-      <w:r>
-        <w:rPr>
-          <w:rFonts w:cs="Times New Roman"/>
-          <w:spacing w:val="-1"/>
-        </w:rPr>
-        <w:t>“</w:t>
-      </w:r>
-      <w:r>
-        <w:t>R</w:t>
-      </w:r>
-      <w:r>
-        <w:rPr>
-          <w:spacing w:val="-1"/>
-        </w:rPr>
-        <w:t>e</w:t>
-      </w:r>
-      <w:r>
-        <w:t>port</w:t>
-      </w:r>
-      <w:r>
-        <w:rPr>
-          <w:spacing w:val="16"/>
-        </w:rPr>
-        <w:t xml:space="preserve"> </w:t>
-      </w:r>
-      <w:r>
-        <w:t>Outline/</w:t>
-      </w:r>
-      <w:r>
-        <w:rPr>
-          <w:spacing w:val="1"/>
-        </w:rPr>
-        <w:t>S</w:t>
-      </w:r>
-      <w:r>
-        <w:rPr>
-          <w:spacing w:val="-1"/>
-        </w:rPr>
-        <w:t>c</w:t>
-      </w:r>
-      <w:r>
-        <w:t>op</w:t>
-      </w:r>
-      <w:r>
-        <w:rPr>
-          <w:spacing w:val="-1"/>
-        </w:rPr>
-        <w:t>e</w:t>
-      </w:r>
-      <w:r>
-        <w:rPr>
-          <w:rFonts w:cs="Times New Roman"/>
-        </w:rPr>
-        <w:t>”</w:t>
-      </w:r>
-      <w:r>
-        <w:rPr>
-          <w:rFonts w:cs="Times New Roman"/>
-          <w:spacing w:val="15"/>
-        </w:rPr>
-        <w:t xml:space="preserve"> </w:t>
-      </w:r>
-      <w:r>
-        <w:t>of</w:t>
-      </w:r>
-      <w:r>
-        <w:rPr>
-          <w:spacing w:val="15"/>
-        </w:rPr>
-        <w:t xml:space="preserve"> </w:t>
-      </w:r>
-      <w:r>
-        <w:t>the Proj</w:t>
-      </w:r>
-      <w:r>
-        <w:rPr>
-          <w:spacing w:val="-2"/>
-        </w:rPr>
-        <w:t>e</w:t>
-      </w:r>
-      <w:r>
-        <w:rPr>
-          <w:spacing w:val="-1"/>
-        </w:rPr>
-        <w:t>c</w:t>
-      </w:r>
-      <w:r>
-        <w:t>t.</w:t>
-      </w:r>
-      <w:r>
-        <w:rPr>
-          <w:spacing w:val="7"/>
-        </w:rPr>
-        <w:t xml:space="preserve"> </w:t>
-      </w:r>
-      <w:r>
-        <w:rPr>
-          <w:spacing w:val="-4"/>
-        </w:rPr>
-        <w:t>I</w:t>
-      </w:r>
-      <w:r>
-        <w:t>t</w:t>
-      </w:r>
-      <w:r>
-        <w:rPr>
-          <w:spacing w:val="7"/>
-        </w:rPr>
-        <w:t xml:space="preserve"> </w:t>
-      </w:r>
-      <w:r>
-        <w:t>should</w:t>
-      </w:r>
-      <w:r>
-        <w:rPr>
-          <w:spacing w:val="6"/>
-        </w:rPr>
-        <w:t xml:space="preserve"> </w:t>
-      </w:r>
-      <w:r>
-        <w:t>info</w:t>
-      </w:r>
-      <w:r>
-        <w:rPr>
-          <w:spacing w:val="-1"/>
-        </w:rPr>
-        <w:t>r</w:t>
-      </w:r>
-      <w:r>
-        <w:t>m</w:t>
-      </w:r>
-      <w:r>
-        <w:rPr>
-          <w:spacing w:val="7"/>
-        </w:rPr>
-        <w:t xml:space="preserve"> </w:t>
-      </w:r>
-      <w:r>
-        <w:t>the</w:t>
-      </w:r>
-      <w:r>
-        <w:rPr>
-          <w:spacing w:val="6"/>
-        </w:rPr>
-        <w:t xml:space="preserve"> </w:t>
-      </w:r>
-      <w:r>
-        <w:t>r</w:t>
-      </w:r>
-      <w:r>
-        <w:rPr>
-          <w:spacing w:val="-2"/>
-        </w:rPr>
-        <w:t>e</w:t>
-      </w:r>
-      <w:r>
-        <w:rPr>
-          <w:spacing w:val="-1"/>
-        </w:rPr>
-        <w:t>a</w:t>
-      </w:r>
-      <w:r>
-        <w:t>d</w:t>
-      </w:r>
-      <w:r>
-        <w:rPr>
-          <w:spacing w:val="1"/>
-        </w:rPr>
-        <w:t>e</w:t>
-      </w:r>
-      <w:r>
-        <w:t>rs</w:t>
-      </w:r>
-      <w:r>
-        <w:rPr>
-          <w:spacing w:val="6"/>
-        </w:rPr>
-        <w:t xml:space="preserve"> </w:t>
-      </w:r>
-      <w:r>
-        <w:t>wh</w:t>
-      </w:r>
-      <w:r>
-        <w:rPr>
-          <w:spacing w:val="-2"/>
-        </w:rPr>
-        <w:t>a</w:t>
-      </w:r>
-      <w:r>
-        <w:t>t</w:t>
-      </w:r>
-      <w:r>
-        <w:rPr>
-          <w:spacing w:val="7"/>
-        </w:rPr>
-        <w:t xml:space="preserve"> </w:t>
-      </w:r>
-      <w:r>
-        <w:t>you</w:t>
-      </w:r>
-      <w:r>
-        <w:rPr>
-          <w:spacing w:val="6"/>
-        </w:rPr>
-        <w:t xml:space="preserve"> </w:t>
-      </w:r>
-      <w:r>
-        <w:t>did</w:t>
-      </w:r>
-      <w:r>
-        <w:rPr>
-          <w:spacing w:val="5"/>
-        </w:rPr>
-        <w:t xml:space="preserve"> </w:t>
-      </w:r>
-      <w:r>
-        <w:t>in</w:t>
-      </w:r>
-      <w:r>
-        <w:rPr>
-          <w:spacing w:val="7"/>
-        </w:rPr>
-        <w:t xml:space="preserve"> </w:t>
-      </w:r>
-      <w:r>
-        <w:t>the</w:t>
-      </w:r>
-      <w:r>
-        <w:rPr>
-          <w:spacing w:val="6"/>
-        </w:rPr>
-        <w:t xml:space="preserve"> </w:t>
-      </w:r>
-      <w:r>
-        <w:t>proj</w:t>
-      </w:r>
-      <w:r>
-        <w:rPr>
-          <w:spacing w:val="-2"/>
-        </w:rPr>
-        <w:t>e</w:t>
-      </w:r>
-      <w:r>
-        <w:rPr>
-          <w:spacing w:val="-1"/>
-        </w:rPr>
-        <w:t>c</w:t>
-      </w:r>
-      <w:r>
-        <w:t>t,</w:t>
-      </w:r>
-      <w:r>
-        <w:rPr>
-          <w:spacing w:val="7"/>
-        </w:rPr>
-        <w:t xml:space="preserve"> </w:t>
-      </w:r>
-      <w:r>
-        <w:t>why</w:t>
-      </w:r>
-      <w:r>
-        <w:rPr>
-          <w:spacing w:val="6"/>
-        </w:rPr>
-        <w:t xml:space="preserve"> </w:t>
-      </w:r>
-      <w:r>
-        <w:t>you</w:t>
-      </w:r>
-      <w:r>
-        <w:rPr>
-          <w:spacing w:val="6"/>
-        </w:rPr>
-        <w:t xml:space="preserve"> </w:t>
-      </w:r>
-      <w:r>
-        <w:rPr>
-          <w:spacing w:val="-3"/>
-        </w:rPr>
-        <w:t>d</w:t>
-      </w:r>
-      <w:r>
-        <w:t>id</w:t>
-      </w:r>
-      <w:r>
-        <w:rPr>
-          <w:spacing w:val="7"/>
-        </w:rPr>
-        <w:t xml:space="preserve"> </w:t>
-      </w:r>
-      <w:r>
-        <w:t>it,</w:t>
-      </w:r>
-      <w:r>
-        <w:rPr>
-          <w:spacing w:val="6"/>
-        </w:rPr>
-        <w:t xml:space="preserve"> </w:t>
-      </w:r>
-      <w:r>
-        <w:rPr>
-          <w:spacing w:val="-1"/>
-        </w:rPr>
-        <w:t>a</w:t>
-      </w:r>
-      <w:r>
-        <w:t>nd</w:t>
-      </w:r>
-      <w:r>
-        <w:rPr>
-          <w:spacing w:val="6"/>
-        </w:rPr>
-        <w:t xml:space="preserve"> </w:t>
-      </w:r>
-      <w:r>
-        <w:t>how you</w:t>
-      </w:r>
-      <w:r>
-        <w:rPr>
-          <w:spacing w:val="45"/>
-        </w:rPr>
-        <w:t xml:space="preserve"> </w:t>
-      </w:r>
-      <w:r>
-        <w:rPr>
-          <w:spacing w:val="-1"/>
-        </w:rPr>
-        <w:t>ac</w:t>
-      </w:r>
-      <w:r>
-        <w:t>hie</w:t>
-      </w:r>
-      <w:r>
-        <w:rPr>
-          <w:spacing w:val="1"/>
-        </w:rPr>
-        <w:t>v</w:t>
-      </w:r>
-      <w:r>
-        <w:rPr>
-          <w:spacing w:val="-1"/>
-        </w:rPr>
-        <w:t>e</w:t>
-      </w:r>
-      <w:r>
-        <w:t>d</w:t>
-      </w:r>
-      <w:r>
-        <w:rPr>
-          <w:spacing w:val="45"/>
-        </w:rPr>
-        <w:t xml:space="preserve"> </w:t>
-      </w:r>
-      <w:r>
-        <w:t>it.</w:t>
-      </w:r>
-      <w:r>
-        <w:rPr>
-          <w:spacing w:val="45"/>
-        </w:rPr>
-        <w:t xml:space="preserve"> </w:t>
-      </w:r>
-      <w:r>
-        <w:t>This</w:t>
-      </w:r>
-      <w:r>
-        <w:rPr>
-          <w:spacing w:val="45"/>
-        </w:rPr>
-        <w:t xml:space="preserve"> </w:t>
-      </w:r>
-      <w:r>
-        <w:rPr>
-          <w:spacing w:val="1"/>
-        </w:rPr>
-        <w:t>c</w:t>
-      </w:r>
-      <w:r>
-        <w:t>h</w:t>
-      </w:r>
-      <w:r>
-        <w:rPr>
-          <w:spacing w:val="-1"/>
-        </w:rPr>
-        <w:t>a</w:t>
-      </w:r>
-      <w:r>
-        <w:t>pter</w:t>
-      </w:r>
-      <w:r>
-        <w:rPr>
-          <w:spacing w:val="44"/>
-        </w:rPr>
-        <w:t xml:space="preserve"> </w:t>
-      </w:r>
-      <w:r>
-        <w:rPr>
-          <w:spacing w:val="2"/>
-        </w:rPr>
-        <w:t>p</w:t>
-      </w:r>
-      <w:r>
-        <w:t>rovid</w:t>
-      </w:r>
-      <w:r>
-        <w:rPr>
-          <w:spacing w:val="-2"/>
-        </w:rPr>
-        <w:t>e</w:t>
-      </w:r>
-      <w:r>
-        <w:t>s</w:t>
-      </w:r>
-      <w:r>
-        <w:rPr>
-          <w:spacing w:val="45"/>
-        </w:rPr>
-        <w:t xml:space="preserve"> </w:t>
-      </w:r>
-      <w:r>
-        <w:t>a</w:t>
-      </w:r>
-      <w:r>
-        <w:rPr>
-          <w:spacing w:val="46"/>
-        </w:rPr>
-        <w:t xml:space="preserve"> </w:t>
-      </w:r>
-      <w:r>
-        <w:t>bro</w:t>
-      </w:r>
-      <w:r>
-        <w:rPr>
-          <w:spacing w:val="-2"/>
-        </w:rPr>
-        <w:t>a</w:t>
-      </w:r>
-      <w:r>
-        <w:t>d</w:t>
-      </w:r>
-      <w:r>
-        <w:rPr>
-          <w:spacing w:val="47"/>
-        </w:rPr>
-        <w:t xml:space="preserve"> </w:t>
-      </w:r>
-      <w:r>
-        <w:t>ov</w:t>
-      </w:r>
-      <w:r>
-        <w:rPr>
-          <w:spacing w:val="-1"/>
-        </w:rPr>
-        <w:t>e</w:t>
-      </w:r>
-      <w:r>
-        <w:t>rvi</w:t>
-      </w:r>
-      <w:r>
-        <w:rPr>
-          <w:spacing w:val="-2"/>
-        </w:rPr>
-        <w:t>e</w:t>
-      </w:r>
-      <w:r>
-        <w:t>w</w:t>
-      </w:r>
-      <w:r>
-        <w:rPr>
-          <w:spacing w:val="47"/>
-        </w:rPr>
-        <w:t xml:space="preserve"> </w:t>
-      </w:r>
-      <w:r>
-        <w:t>on</w:t>
-      </w:r>
-      <w:r>
-        <w:rPr>
-          <w:spacing w:val="45"/>
-        </w:rPr>
-        <w:t xml:space="preserve"> </w:t>
-      </w:r>
-      <w:r>
-        <w:t>w</w:t>
-      </w:r>
-      <w:r>
-        <w:rPr>
-          <w:spacing w:val="1"/>
-        </w:rPr>
-        <w:t>h</w:t>
-      </w:r>
-      <w:r>
-        <w:rPr>
-          <w:spacing w:val="-1"/>
-        </w:rPr>
-        <w:t>a</w:t>
-      </w:r>
-      <w:r>
-        <w:t>t</w:t>
-      </w:r>
-      <w:r>
-        <w:rPr>
-          <w:spacing w:val="45"/>
-        </w:rPr>
-        <w:t xml:space="preserve"> </w:t>
-      </w:r>
-      <w:r>
-        <w:t>is</w:t>
-      </w:r>
-      <w:r>
-        <w:rPr>
-          <w:spacing w:val="46"/>
-        </w:rPr>
-        <w:t xml:space="preserve"> </w:t>
-      </w:r>
-      <w:r>
-        <w:rPr>
-          <w:spacing w:val="2"/>
-        </w:rPr>
-        <w:t>d</w:t>
-      </w:r>
-      <w:r>
-        <w:t>iscuss</w:t>
-      </w:r>
-      <w:r>
-        <w:rPr>
-          <w:spacing w:val="-1"/>
-        </w:rPr>
-        <w:t>e</w:t>
-      </w:r>
-      <w:r>
-        <w:t>d</w:t>
-      </w:r>
-      <w:r>
-        <w:rPr>
-          <w:spacing w:val="45"/>
-        </w:rPr>
-        <w:t xml:space="preserve"> </w:t>
-      </w:r>
-      <w:r>
-        <w:t>in</w:t>
-      </w:r>
-      <w:r>
-        <w:rPr>
-          <w:spacing w:val="45"/>
-        </w:rPr>
-        <w:t xml:space="preserve"> </w:t>
-      </w:r>
-      <w:r>
-        <w:t>the r</w:t>
-      </w:r>
-      <w:r>
-        <w:rPr>
-          <w:spacing w:val="-2"/>
-        </w:rPr>
-        <w:t>e</w:t>
-      </w:r>
-      <w:r>
-        <w:t>port.</w:t>
-      </w:r>
-    </w:p>
-    <w:p>
-      <w:pPr>
-        <w:spacing w:before="10" w:line="240" w:lineRule="exact"/>
-        <w:rPr>
-          <w:sz w:val="24"/>
-          <w:szCs w:val="24"/>
-        </w:rPr>
-      </w:pPr>
     </w:p>
     <w:p>
       <w:pPr>
@@ -19522,14 +17754,14 @@
         <w:rPr>
           <w:spacing w:val="-1"/>
         </w:rPr>
-        <w:t xml:space="preserve">This leads to the need for a software-defined camera; where imaging sensor inside camera is adaptive to respond environment. Therefore, processing the images directly on the camera, taking advantage of the sensors to become environmentally conscious. Such a camera takes over the load of pre-processing images. The strategy is to make our camera smart enough so that it can sense its surroundings and noise, adjusts its internal hardware and select most </w:t>
+        <w:t xml:space="preserve">This leads to the need for a software-defined camera; where imaging sensor inside camera is adaptive to respond environment. Therefore, processing the images directly on the camera, </w:t>
       </w:r>
       <w:r>
         <w:rPr>
           <w:spacing w:val="-1"/>
         </w:rPr>
         <w:lastRenderedPageBreak/>
-        <w:t>suitable parameters for the situation even before the image is captured. In this way, the quality of image will be constant. However, in a practical scenario, some of the images might be affected but there would not be in depth data loss hence data recovery will be possible.</w:t>
+        <w:t>taking advantage of the sensors to become environmentally conscious. Such a camera takes over the load of pre-processing images. The strategy is to make our camera smart enough so that it can sense its surroundings and noise, adjusts its internal hardware and select most suitable parameters for the situation even before the image is captured. In this way, the quality of image will be constant. However, in a practical scenario, some of the images might be affected but there would not be in depth data loss hence data recovery will be possible.</w:t>
       </w:r>
     </w:p>
     <w:p>
@@ -19945,6 +18177,7 @@
           <w:b/>
           <w:spacing w:val="-1"/>
         </w:rPr>
+        <w:lastRenderedPageBreak/>
         <w:t xml:space="preserve">Image Sensor Integration: </w:t>
       </w:r>
     </w:p>
@@ -19962,7 +18195,37 @@
         <w:rPr>
           <w:spacing w:val="-1"/>
         </w:rPr>
-        <w:t xml:space="preserve">PCAM 5C module will be connected to the FPGA board and a set of open-source </w:t>
+        <w:t>OV</w:t>
+      </w:r>
+      <w:r>
+        <w:rPr>
+          <w:spacing w:val="-1"/>
+        </w:rPr>
+        <w:t>5</w:t>
+      </w:r>
+      <w:r>
+        <w:rPr>
+          <w:spacing w:val="-1"/>
+        </w:rPr>
+        <w:t>647</w:t>
+      </w:r>
+      <w:r>
+        <w:rPr>
+          <w:spacing w:val="-1"/>
+        </w:rPr>
+        <w:t xml:space="preserve"> </w:t>
+      </w:r>
+      <w:r>
+        <w:rPr>
+          <w:spacing w:val="-1"/>
+        </w:rPr>
+        <w:t xml:space="preserve">camera </w:t>
+      </w:r>
+      <w:r>
+        <w:rPr>
+          <w:spacing w:val="-1"/>
+        </w:rPr>
+        <w:t xml:space="preserve">module will be connected to the FPGA board and a set of open-source </w:t>
       </w:r>
       <w:proofErr w:type="spellStart"/>
       <w:r>
@@ -19999,7 +18262,6 @@
           <w:b/>
           <w:spacing w:val="-1"/>
         </w:rPr>
-        <w:lastRenderedPageBreak/>
         <w:t xml:space="preserve">Image Processing Cores using </w:t>
       </w:r>
       <w:proofErr w:type="spellStart"/>
@@ -20857,8 +19119,8 @@
       <w:pPr>
         <w:jc w:val="both"/>
         <w:sectPr>
-          <w:footerReference w:type="even" r:id="rId20"/>
-          <w:footerReference w:type="default" r:id="rId21"/>
+          <w:footerReference w:type="even" r:id="rId22"/>
+          <w:footerReference w:type="default" r:id="rId23"/>
           <w:pgSz w:w="11907" w:h="16840"/>
           <w:pgMar w:top="1360" w:right="1680" w:bottom="1780" w:left="1340" w:header="0" w:footer="1589" w:gutter="0"/>
           <w:pgNumType w:start="2"/>
@@ -21564,7 +19826,7 @@
       <w:pPr>
         <w:pStyle w:val="Heading4"/>
         <w:spacing w:line="360" w:lineRule="auto"/>
-        <w:ind w:left="3008" w:right="3010"/>
+        <w:ind w:left="3600" w:right="3010" w:firstLine="207"/>
         <w:rPr>
           <w:b w:val="0"/>
           <w:bCs w:val="0"/>
@@ -21599,70 +19861,7 @@
         <w:t xml:space="preserve">ter 3 </w:t>
       </w:r>
       <w:r>
-        <w:t>[N</w:t>
-      </w:r>
-      <w:r>
-        <w:rPr>
-          <w:spacing w:val="1"/>
-        </w:rPr>
-        <w:t>a</w:t>
-      </w:r>
-      <w:r>
-        <w:t>me</w:t>
-      </w:r>
-      <w:r>
-        <w:rPr>
-          <w:spacing w:val="-2"/>
-        </w:rPr>
-        <w:t xml:space="preserve"> </w:t>
-      </w:r>
-      <w:r>
-        <w:t>of</w:t>
-      </w:r>
-      <w:r>
-        <w:rPr>
-          <w:spacing w:val="1"/>
-        </w:rPr>
-        <w:t xml:space="preserve"> </w:t>
-      </w:r>
-      <w:r>
-        <w:t>t</w:t>
-      </w:r>
-      <w:r>
-        <w:rPr>
-          <w:spacing w:val="1"/>
-        </w:rPr>
-        <w:t>h</w:t>
-      </w:r>
-      <w:r>
-        <w:t>e</w:t>
-      </w:r>
-      <w:r>
-        <w:rPr>
-          <w:spacing w:val="-2"/>
-        </w:rPr>
-        <w:t xml:space="preserve"> C</w:t>
-      </w:r>
-      <w:r>
-        <w:t>h</w:t>
-      </w:r>
-      <w:r>
-        <w:rPr>
-          <w:spacing w:val="-2"/>
-        </w:rPr>
-        <w:t>ap</w:t>
-      </w:r>
-      <w:r>
-        <w:t>te</w:t>
-      </w:r>
-      <w:r>
-        <w:rPr>
-          <w:spacing w:val="-2"/>
-        </w:rPr>
-        <w:t>r</w:t>
-      </w:r>
-      <w:r>
-        <w:t>]</w:t>
+        <w:t>Methodology</w:t>
       </w:r>
       <w:bookmarkEnd w:id="24"/>
     </w:p>
@@ -21678,8 +19877,12 @@
     <w:p>
       <w:pPr>
         <w:pStyle w:val="Heading7"/>
+        <w:numPr>
+          <w:ilvl w:val="1"/>
+          <w:numId w:val="22"/>
+        </w:numPr>
         <w:spacing w:before="66"/>
-        <w:ind w:left="120" w:right="6974" w:firstLine="0"/>
+        <w:ind w:right="6974"/>
         <w:jc w:val="both"/>
         <w:rPr>
           <w:b w:val="0"/>
@@ -21687,15 +19890,6 @@
         </w:rPr>
       </w:pPr>
       <w:bookmarkStart w:id="25" w:name="_TOC_250008"/>
-      <w:r>
-        <w:t>3.1</w:t>
-      </w:r>
-      <w:r>
-        <w:rPr>
-          <w:spacing w:val="-9"/>
-        </w:rPr>
-        <w:t xml:space="preserve"> </w:t>
-      </w:r>
       <w:r>
         <w:rPr>
           <w:spacing w:val="-1"/>
@@ -21733,957 +19927,151 @@
         <w:jc w:val="both"/>
       </w:pPr>
       <w:r>
-        <w:rPr>
-          <w:spacing w:val="-4"/>
-        </w:rPr>
-        <w:t>I</w:t>
-      </w:r>
-      <w:r>
-        <w:rPr>
-          <w:spacing w:val="2"/>
-        </w:rPr>
-        <w:t>n</w:t>
-      </w:r>
-      <w:r>
-        <w:rPr>
-          <w:spacing w:val="-1"/>
-        </w:rPr>
-        <w:t>c</w:t>
-      </w:r>
-      <w:r>
-        <w:t>lude</w:t>
-      </w:r>
-      <w:r>
-        <w:rPr>
-          <w:spacing w:val="1"/>
-        </w:rPr>
-        <w:t xml:space="preserve"> </w:t>
-      </w:r>
-      <w:r>
-        <w:t>more</w:t>
-      </w:r>
-      <w:r>
-        <w:rPr>
-          <w:spacing w:val="3"/>
-        </w:rPr>
-        <w:t xml:space="preserve"> </w:t>
-      </w:r>
-      <w:r>
-        <w:rPr>
-          <w:spacing w:val="-1"/>
-        </w:rPr>
-        <w:t>c</w:t>
-      </w:r>
-      <w:r>
-        <w:t>h</w:t>
-      </w:r>
-      <w:r>
-        <w:rPr>
-          <w:spacing w:val="-1"/>
-        </w:rPr>
-        <w:t>a</w:t>
-      </w:r>
-      <w:r>
-        <w:t>p</w:t>
-      </w:r>
-      <w:r>
-        <w:rPr>
-          <w:spacing w:val="2"/>
-        </w:rPr>
-        <w:t>t</w:t>
-      </w:r>
-      <w:r>
-        <w:rPr>
-          <w:spacing w:val="-1"/>
-        </w:rPr>
-        <w:t>e</w:t>
-      </w:r>
-      <w:r>
-        <w:t>rs</w:t>
-      </w:r>
-      <w:r>
-        <w:rPr>
-          <w:spacing w:val="1"/>
-        </w:rPr>
-        <w:t xml:space="preserve"> </w:t>
-      </w:r>
-      <w:r>
-        <w:rPr>
-          <w:spacing w:val="-1"/>
-        </w:rPr>
-        <w:t>a</w:t>
-      </w:r>
-      <w:r>
-        <w:t>s</w:t>
-      </w:r>
-      <w:r>
-        <w:rPr>
-          <w:spacing w:val="4"/>
-        </w:rPr>
-        <w:t xml:space="preserve"> </w:t>
-      </w:r>
-      <w:r>
-        <w:rPr>
-          <w:spacing w:val="-1"/>
-        </w:rPr>
-        <w:t>a</w:t>
-      </w:r>
-      <w:r>
-        <w:t>ppro</w:t>
-      </w:r>
-      <w:r>
-        <w:rPr>
-          <w:spacing w:val="-1"/>
-        </w:rPr>
-        <w:t>p</w:t>
-      </w:r>
-      <w:r>
-        <w:t>ri</w:t>
-      </w:r>
-      <w:r>
-        <w:rPr>
-          <w:spacing w:val="-2"/>
-        </w:rPr>
-        <w:t>a</w:t>
-      </w:r>
-      <w:r>
-        <w:t>te</w:t>
-      </w:r>
-      <w:r>
-        <w:rPr>
-          <w:spacing w:val="3"/>
-        </w:rPr>
-        <w:t xml:space="preserve"> </w:t>
-      </w:r>
-      <w:r>
-        <w:t>to</w:t>
-      </w:r>
-      <w:r>
-        <w:rPr>
-          <w:spacing w:val="2"/>
-        </w:rPr>
-        <w:t xml:space="preserve"> </w:t>
-      </w:r>
-      <w:r>
-        <w:t>your</w:t>
-      </w:r>
-      <w:r>
-        <w:rPr>
-          <w:spacing w:val="1"/>
-        </w:rPr>
-        <w:t xml:space="preserve"> </w:t>
-      </w:r>
-      <w:r>
-        <w:t>pro</w:t>
-      </w:r>
-      <w:r>
-        <w:rPr>
-          <w:spacing w:val="1"/>
-        </w:rPr>
-        <w:t>j</w:t>
-      </w:r>
-      <w:r>
-        <w:rPr>
-          <w:spacing w:val="-1"/>
-        </w:rPr>
-        <w:t>ec</w:t>
-      </w:r>
-      <w:r>
-        <w:t>t.</w:t>
-      </w:r>
-      <w:r>
-        <w:rPr>
-          <w:spacing w:val="6"/>
-        </w:rPr>
-        <w:t xml:space="preserve"> </w:t>
-      </w:r>
-      <w:r>
-        <w:t>All</w:t>
-      </w:r>
-      <w:r>
-        <w:rPr>
-          <w:spacing w:val="2"/>
-        </w:rPr>
-        <w:t xml:space="preserve"> </w:t>
-      </w:r>
-      <w:r>
-        <w:rPr>
-          <w:spacing w:val="-1"/>
-        </w:rPr>
-        <w:t>c</w:t>
-      </w:r>
-      <w:r>
-        <w:t>h</w:t>
-      </w:r>
-      <w:r>
-        <w:rPr>
-          <w:spacing w:val="-1"/>
-        </w:rPr>
-        <w:t>a</w:t>
-      </w:r>
-      <w:r>
-        <w:t>pt</w:t>
-      </w:r>
-      <w:r>
-        <w:rPr>
-          <w:spacing w:val="1"/>
-        </w:rPr>
-        <w:t>e</w:t>
-      </w:r>
-      <w:r>
-        <w:rPr>
-          <w:spacing w:val="-1"/>
-        </w:rPr>
-        <w:t>r</w:t>
-      </w:r>
-      <w:r>
-        <w:t>s</w:t>
-      </w:r>
-      <w:r>
-        <w:rPr>
-          <w:spacing w:val="2"/>
-        </w:rPr>
-        <w:t xml:space="preserve"> </w:t>
-      </w:r>
-      <w:r>
-        <w:t>should</w:t>
-      </w:r>
-      <w:r>
-        <w:rPr>
-          <w:spacing w:val="2"/>
-        </w:rPr>
-        <w:t xml:space="preserve"> s</w:t>
-      </w:r>
-      <w:r>
-        <w:t>ta</w:t>
-      </w:r>
-      <w:r>
-        <w:rPr>
-          <w:spacing w:val="-2"/>
-        </w:rPr>
-        <w:t>r</w:t>
-      </w:r>
-      <w:r>
-        <w:t>t</w:t>
-      </w:r>
-      <w:r>
-        <w:rPr>
-          <w:spacing w:val="2"/>
-        </w:rPr>
-        <w:t xml:space="preserve"> </w:t>
-      </w:r>
-      <w:r>
-        <w:t>f</w:t>
-      </w:r>
-      <w:r>
-        <w:rPr>
-          <w:spacing w:val="-2"/>
-        </w:rPr>
-        <w:t>r</w:t>
-      </w:r>
-      <w:r>
-        <w:t>om</w:t>
-      </w:r>
-      <w:r>
-        <w:rPr>
-          <w:spacing w:val="2"/>
-        </w:rPr>
-        <w:t xml:space="preserve"> </w:t>
-      </w:r>
-      <w:r>
-        <w:t>a</w:t>
-      </w:r>
-      <w:r>
-        <w:rPr>
-          <w:spacing w:val="1"/>
-        </w:rPr>
-        <w:t xml:space="preserve"> </w:t>
-      </w:r>
-      <w:r>
-        <w:rPr>
-          <w:spacing w:val="2"/>
-        </w:rPr>
-        <w:t>n</w:t>
-      </w:r>
-      <w:r>
-        <w:rPr>
-          <w:spacing w:val="-1"/>
-        </w:rPr>
-        <w:t>e</w:t>
-      </w:r>
-      <w:r>
-        <w:t>w p</w:t>
-      </w:r>
-      <w:r>
-        <w:rPr>
-          <w:spacing w:val="-1"/>
-        </w:rPr>
-        <w:t>a</w:t>
-      </w:r>
-      <w:r>
-        <w:t>g</w:t>
-      </w:r>
-      <w:r>
-        <w:rPr>
-          <w:spacing w:val="-1"/>
-        </w:rPr>
-        <w:t>e</w:t>
-      </w:r>
-      <w:r>
-        <w:t>.</w:t>
-      </w:r>
-      <w:r>
-        <w:rPr>
-          <w:spacing w:val="7"/>
-        </w:rPr>
-        <w:t xml:space="preserve"> </w:t>
-      </w:r>
-      <w:r>
-        <w:t>T</w:t>
-      </w:r>
-      <w:r>
-        <w:rPr>
-          <w:spacing w:val="1"/>
-        </w:rPr>
-        <w:t>h</w:t>
-      </w:r>
-      <w:r>
-        <w:t>e</w:t>
-      </w:r>
-      <w:r>
-        <w:rPr>
-          <w:spacing w:val="6"/>
-        </w:rPr>
-        <w:t xml:space="preserve"> </w:t>
-      </w:r>
-      <w:r>
-        <w:t>middle</w:t>
-      </w:r>
-      <w:r>
-        <w:rPr>
-          <w:spacing w:val="6"/>
-        </w:rPr>
-        <w:t xml:space="preserve"> </w:t>
-      </w:r>
-      <w:r>
-        <w:rPr>
-          <w:spacing w:val="-1"/>
-        </w:rPr>
-        <w:t>c</w:t>
-      </w:r>
-      <w:r>
-        <w:rPr>
-          <w:spacing w:val="2"/>
-        </w:rPr>
-        <w:t>h</w:t>
-      </w:r>
-      <w:r>
-        <w:rPr>
-          <w:spacing w:val="-1"/>
-        </w:rPr>
-        <w:t>a</w:t>
-      </w:r>
-      <w:r>
-        <w:rPr>
-          <w:spacing w:val="2"/>
-        </w:rPr>
-        <w:t>p</w:t>
-      </w:r>
-      <w:r>
-        <w:t>te</w:t>
-      </w:r>
-      <w:r>
-        <w:rPr>
-          <w:spacing w:val="-2"/>
-        </w:rPr>
-        <w:t>r</w:t>
-      </w:r>
-      <w:r>
-        <w:t>s</w:t>
-      </w:r>
-      <w:r>
-        <w:rPr>
-          <w:spacing w:val="7"/>
-        </w:rPr>
-        <w:t xml:space="preserve"> </w:t>
-      </w:r>
-      <w:r>
-        <w:t>should</w:t>
-      </w:r>
-      <w:r>
-        <w:rPr>
-          <w:spacing w:val="6"/>
-        </w:rPr>
-        <w:t xml:space="preserve"> </w:t>
-      </w:r>
-      <w:r>
-        <w:t>discuss</w:t>
-      </w:r>
-      <w:r>
-        <w:rPr>
-          <w:spacing w:val="7"/>
-        </w:rPr>
-        <w:t xml:space="preserve"> </w:t>
-      </w:r>
-      <w:r>
-        <w:t>yo</w:t>
-      </w:r>
-      <w:r>
-        <w:rPr>
-          <w:spacing w:val="2"/>
-        </w:rPr>
-        <w:t>u</w:t>
-      </w:r>
-      <w:r>
-        <w:t>r</w:t>
-      </w:r>
-      <w:r>
-        <w:rPr>
-          <w:spacing w:val="6"/>
-        </w:rPr>
-        <w:t xml:space="preserve"> </w:t>
-      </w:r>
-      <w:r>
-        <w:t>wo</w:t>
-      </w:r>
-      <w:r>
-        <w:rPr>
-          <w:spacing w:val="-2"/>
-        </w:rPr>
-        <w:t>r</w:t>
-      </w:r>
-      <w:r>
-        <w:t>k</w:t>
-      </w:r>
-      <w:r>
-        <w:rPr>
-          <w:spacing w:val="6"/>
-        </w:rPr>
-        <w:t xml:space="preserve"> </w:t>
-      </w:r>
-      <w:r>
-        <w:t>on</w:t>
-      </w:r>
-      <w:r>
-        <w:rPr>
-          <w:spacing w:val="9"/>
-        </w:rPr>
-        <w:t xml:space="preserve"> </w:t>
-      </w:r>
-      <w:r>
-        <w:t>the</w:t>
-      </w:r>
-      <w:r>
-        <w:rPr>
-          <w:spacing w:val="11"/>
-        </w:rPr>
-        <w:t xml:space="preserve"> </w:t>
-      </w:r>
-      <w:r>
-        <w:rPr>
-          <w:spacing w:val="2"/>
-        </w:rPr>
-        <w:t>p</w:t>
-      </w:r>
-      <w:r>
-        <w:t>roj</w:t>
-      </w:r>
-      <w:r>
-        <w:rPr>
-          <w:spacing w:val="-2"/>
-        </w:rPr>
-        <w:t>e</w:t>
-      </w:r>
-      <w:r>
-        <w:rPr>
-          <w:spacing w:val="-1"/>
-        </w:rPr>
-        <w:t>c</w:t>
-      </w:r>
-      <w:r>
-        <w:t>t.</w:t>
-      </w:r>
-      <w:r>
-        <w:rPr>
-          <w:spacing w:val="9"/>
-        </w:rPr>
-        <w:t xml:space="preserve"> </w:t>
-      </w:r>
-      <w:r>
-        <w:t>Some</w:t>
-      </w:r>
-      <w:r>
-        <w:rPr>
-          <w:spacing w:val="6"/>
-        </w:rPr>
-        <w:t xml:space="preserve"> </w:t>
-      </w:r>
-      <w:r>
-        <w:t>f</w:t>
-      </w:r>
-      <w:r>
-        <w:rPr>
-          <w:spacing w:val="-2"/>
-        </w:rPr>
-        <w:t>a</w:t>
-      </w:r>
-      <w:r>
-        <w:t>mous h</w:t>
-      </w:r>
-      <w:r>
-        <w:rPr>
-          <w:spacing w:val="-1"/>
-        </w:rPr>
-        <w:t>ea</w:t>
-      </w:r>
-      <w:r>
-        <w:t>dings</w:t>
-      </w:r>
-      <w:r>
-        <w:rPr>
-          <w:spacing w:val="57"/>
-        </w:rPr>
-        <w:t xml:space="preserve"> </w:t>
-      </w:r>
-      <w:r>
-        <w:t>for</w:t>
-      </w:r>
-      <w:r>
-        <w:rPr>
-          <w:spacing w:val="55"/>
-        </w:rPr>
-        <w:t xml:space="preserve"> </w:t>
-      </w:r>
-      <w:r>
-        <w:t>the</w:t>
-      </w:r>
-      <w:r>
-        <w:rPr>
-          <w:spacing w:val="1"/>
-        </w:rPr>
-        <w:t>s</w:t>
-      </w:r>
-      <w:r>
-        <w:t>e</w:t>
-      </w:r>
-      <w:r>
-        <w:rPr>
-          <w:spacing w:val="56"/>
-        </w:rPr>
-        <w:t xml:space="preserve"> </w:t>
-      </w:r>
-      <w:r>
-        <w:rPr>
-          <w:spacing w:val="-1"/>
-        </w:rPr>
-        <w:t>c</w:t>
-      </w:r>
-      <w:r>
-        <w:t>h</w:t>
-      </w:r>
-      <w:r>
-        <w:rPr>
-          <w:spacing w:val="-1"/>
-        </w:rPr>
-        <w:t>a</w:t>
-      </w:r>
-      <w:r>
-        <w:rPr>
-          <w:spacing w:val="2"/>
-        </w:rPr>
-        <w:t>p</w:t>
-      </w:r>
-      <w:r>
-        <w:t>te</w:t>
-      </w:r>
-      <w:r>
-        <w:rPr>
-          <w:spacing w:val="-2"/>
-        </w:rPr>
-        <w:t>r</w:t>
-      </w:r>
-      <w:r>
-        <w:t>s</w:t>
-      </w:r>
-      <w:r>
-        <w:rPr>
-          <w:spacing w:val="59"/>
-        </w:rPr>
-        <w:t xml:space="preserve"> </w:t>
-      </w:r>
-      <w:r>
-        <w:rPr>
-          <w:spacing w:val="-1"/>
-        </w:rPr>
-        <w:t>a</w:t>
-      </w:r>
-      <w:r>
-        <w:t>re</w:t>
-      </w:r>
-      <w:r>
-        <w:rPr>
-          <w:spacing w:val="58"/>
-        </w:rPr>
-        <w:t xml:space="preserve"> </w:t>
-      </w:r>
-      <w:r>
-        <w:t>D</w:t>
-      </w:r>
-      <w:r>
-        <w:rPr>
-          <w:spacing w:val="-2"/>
-        </w:rPr>
-        <w:t>e</w:t>
-      </w:r>
-      <w:r>
-        <w:t>sign</w:t>
-      </w:r>
-      <w:r>
-        <w:rPr>
-          <w:spacing w:val="58"/>
-        </w:rPr>
-        <w:t xml:space="preserve"> </w:t>
-      </w:r>
-      <w:r>
-        <w:rPr>
-          <w:spacing w:val="-1"/>
-        </w:rPr>
-        <w:t>a</w:t>
-      </w:r>
-      <w:r>
-        <w:t>nd</w:t>
-      </w:r>
-      <w:r>
-        <w:rPr>
-          <w:spacing w:val="57"/>
-        </w:rPr>
-        <w:t xml:space="preserve"> </w:t>
-      </w:r>
-      <w:r>
-        <w:t>C</w:t>
-      </w:r>
-      <w:r>
-        <w:rPr>
-          <w:spacing w:val="1"/>
-        </w:rPr>
-        <w:t>a</w:t>
-      </w:r>
-      <w:r>
-        <w:t>lcul</w:t>
-      </w:r>
-      <w:r>
-        <w:rPr>
-          <w:spacing w:val="-1"/>
-        </w:rPr>
-        <w:t>a</w:t>
-      </w:r>
-      <w:r>
-        <w:t>tions,</w:t>
-      </w:r>
-      <w:r>
-        <w:rPr>
-          <w:spacing w:val="57"/>
-        </w:rPr>
-        <w:t xml:space="preserve"> </w:t>
-      </w:r>
-      <w:r>
-        <w:t>Mod</w:t>
-      </w:r>
-      <w:r>
-        <w:rPr>
-          <w:spacing w:val="-1"/>
-        </w:rPr>
-        <w:t>e</w:t>
-      </w:r>
-      <w:r>
-        <w:t>ling</w:t>
-      </w:r>
-      <w:r>
-        <w:rPr>
-          <w:spacing w:val="57"/>
-        </w:rPr>
-        <w:t xml:space="preserve"> </w:t>
-      </w:r>
-      <w:r>
-        <w:rPr>
-          <w:spacing w:val="-1"/>
-        </w:rPr>
-        <w:t>a</w:t>
-      </w:r>
-      <w:r>
-        <w:t>nd</w:t>
-      </w:r>
-      <w:r>
-        <w:rPr>
-          <w:spacing w:val="57"/>
-        </w:rPr>
-        <w:t xml:space="preserve"> </w:t>
-      </w:r>
-      <w:r>
-        <w:t xml:space="preserve">Simulations, </w:t>
-      </w:r>
-      <w:r>
-        <w:rPr>
-          <w:spacing w:val="-2"/>
-        </w:rPr>
-        <w:t>F</w:t>
-      </w:r>
-      <w:r>
-        <w:rPr>
-          <w:spacing w:val="-1"/>
-        </w:rPr>
-        <w:t>a</w:t>
-      </w:r>
-      <w:r>
-        <w:t>bric</w:t>
-      </w:r>
-      <w:r>
-        <w:rPr>
-          <w:spacing w:val="-1"/>
-        </w:rPr>
-        <w:t>a</w:t>
-      </w:r>
-      <w:r>
-        <w:t>tion</w:t>
-      </w:r>
-      <w:r>
-        <w:rPr>
-          <w:spacing w:val="2"/>
-        </w:rPr>
-        <w:t xml:space="preserve"> </w:t>
-      </w:r>
-      <w:r>
-        <w:rPr>
-          <w:spacing w:val="-1"/>
-        </w:rPr>
-        <w:t>W</w:t>
-      </w:r>
-      <w:r>
-        <w:t>ork,</w:t>
-      </w:r>
-      <w:r>
-        <w:rPr>
-          <w:spacing w:val="3"/>
-        </w:rPr>
-        <w:t xml:space="preserve"> </w:t>
-      </w:r>
-      <w:r>
-        <w:t>D</w:t>
-      </w:r>
-      <w:r>
-        <w:rPr>
-          <w:spacing w:val="-2"/>
-        </w:rPr>
-        <w:t>a</w:t>
-      </w:r>
-      <w:r>
-        <w:rPr>
-          <w:spacing w:val="2"/>
-        </w:rPr>
-        <w:t>t</w:t>
-      </w:r>
-      <w:r>
-        <w:t>a</w:t>
-      </w:r>
-      <w:r>
-        <w:rPr>
-          <w:spacing w:val="3"/>
-        </w:rPr>
-        <w:t xml:space="preserve"> </w:t>
-      </w:r>
-      <w:r>
-        <w:t>A</w:t>
-      </w:r>
-      <w:r>
-        <w:rPr>
-          <w:spacing w:val="-2"/>
-        </w:rPr>
-        <w:t>c</w:t>
-      </w:r>
-      <w:r>
-        <w:t>quisition</w:t>
-      </w:r>
-      <w:r>
-        <w:rPr>
-          <w:spacing w:val="2"/>
-        </w:rPr>
-        <w:t xml:space="preserve"> </w:t>
-      </w:r>
-      <w:r>
-        <w:rPr>
-          <w:spacing w:val="-1"/>
-        </w:rPr>
-        <w:t>a</w:t>
-      </w:r>
-      <w:r>
-        <w:t>nd</w:t>
-      </w:r>
-      <w:r>
-        <w:rPr>
-          <w:spacing w:val="2"/>
-        </w:rPr>
-        <w:t xml:space="preserve"> </w:t>
-      </w:r>
-      <w:r>
-        <w:t>A</w:t>
-      </w:r>
-      <w:r>
-        <w:rPr>
-          <w:spacing w:val="1"/>
-        </w:rPr>
-        <w:t>n</w:t>
-      </w:r>
-      <w:r>
-        <w:rPr>
-          <w:spacing w:val="-1"/>
-        </w:rPr>
-        <w:t>a</w:t>
-      </w:r>
-      <w:r>
-        <w:t>lysis,</w:t>
-      </w:r>
-      <w:r>
-        <w:rPr>
-          <w:spacing w:val="2"/>
-        </w:rPr>
-        <w:t xml:space="preserve"> </w:t>
-      </w:r>
-      <w:r>
-        <w:t>Compa</w:t>
-      </w:r>
-      <w:r>
-        <w:rPr>
-          <w:spacing w:val="-2"/>
-        </w:rPr>
-        <w:t>r</w:t>
-      </w:r>
-      <w:r>
-        <w:t>ison</w:t>
-      </w:r>
-      <w:r>
-        <w:rPr>
-          <w:spacing w:val="2"/>
-        </w:rPr>
-        <w:t xml:space="preserve"> </w:t>
-      </w:r>
-      <w:r>
-        <w:t>of</w:t>
-      </w:r>
-      <w:r>
-        <w:rPr>
-          <w:spacing w:val="1"/>
-        </w:rPr>
-        <w:t xml:space="preserve"> </w:t>
-      </w:r>
-      <w:r>
-        <w:t>M</w:t>
-      </w:r>
-      <w:r>
-        <w:rPr>
-          <w:spacing w:val="-1"/>
-        </w:rPr>
-        <w:t>e</w:t>
-      </w:r>
-      <w:r>
-        <w:rPr>
-          <w:spacing w:val="2"/>
-        </w:rPr>
-        <w:t>t</w:t>
-      </w:r>
-      <w:r>
-        <w:t>hods,</w:t>
-      </w:r>
-      <w:r>
-        <w:rPr>
-          <w:spacing w:val="8"/>
-        </w:rPr>
-        <w:t xml:space="preserve"> </w:t>
-      </w:r>
-      <w:r>
-        <w:t>R</w:t>
-      </w:r>
-      <w:r>
-        <w:rPr>
-          <w:spacing w:val="-1"/>
-        </w:rPr>
-        <w:t>e</w:t>
-      </w:r>
-      <w:r>
-        <w:t>sults, Dis</w:t>
-      </w:r>
-      <w:r>
-        <w:rPr>
-          <w:spacing w:val="-1"/>
-        </w:rPr>
-        <w:t>c</w:t>
-      </w:r>
-      <w:r>
-        <w:t>ussion/</w:t>
-      </w:r>
-      <w:r>
-        <w:rPr>
-          <w:spacing w:val="-3"/>
-        </w:rPr>
-        <w:t>I</w:t>
-      </w:r>
-      <w:r>
-        <w:t>nt</w:t>
-      </w:r>
-      <w:r>
-        <w:rPr>
-          <w:spacing w:val="1"/>
-        </w:rPr>
-        <w:t>e</w:t>
-      </w:r>
-      <w:r>
-        <w:t>rp</w:t>
-      </w:r>
-      <w:r>
-        <w:rPr>
-          <w:spacing w:val="-2"/>
-        </w:rPr>
-        <w:t>r</w:t>
-      </w:r>
-      <w:r>
-        <w:rPr>
-          <w:spacing w:val="-1"/>
-        </w:rPr>
-        <w:t>e</w:t>
-      </w:r>
-      <w:r>
-        <w:t>tation</w:t>
-      </w:r>
-      <w:r>
-        <w:rPr>
-          <w:spacing w:val="3"/>
-        </w:rPr>
-        <w:t xml:space="preserve"> </w:t>
-      </w:r>
-      <w:r>
-        <w:t>of R</w:t>
-      </w:r>
-      <w:r>
-        <w:rPr>
-          <w:spacing w:val="-1"/>
-        </w:rPr>
-        <w:t>e</w:t>
-      </w:r>
-      <w:r>
-        <w:t xml:space="preserve">sults, </w:t>
-      </w:r>
-      <w:r>
-        <w:rPr>
-          <w:spacing w:val="-1"/>
-        </w:rPr>
-        <w:t>e</w:t>
-      </w:r>
-      <w:r>
-        <w:t>tc.</w:t>
-      </w:r>
-    </w:p>
-    <w:p>
-      <w:pPr>
+        <w:t xml:space="preserve">In this chapter we will focus on the </w:t>
+      </w:r>
+      <w:r>
+        <w:t xml:space="preserve">methodology </w:t>
+      </w:r>
+      <w:r>
+        <w:t>of our work;</w:t>
+      </w:r>
+      <w:r>
+        <w:t xml:space="preserve"> </w:t>
+      </w:r>
+      <w:r>
+        <w:t xml:space="preserve">the environmental profiling is done in order to determine the relevant parameters </w:t>
+      </w:r>
+      <w:proofErr w:type="spellStart"/>
+      <w:r>
+        <w:t>i.e</w:t>
+      </w:r>
+      <w:proofErr w:type="spellEnd"/>
+      <w:r>
+        <w:t xml:space="preserve"> brightness, contrast </w:t>
+      </w:r>
+      <w:proofErr w:type="spellStart"/>
+      <w:r>
+        <w:t>etc</w:t>
+      </w:r>
+      <w:proofErr w:type="spellEnd"/>
+      <w:r>
+        <w:t xml:space="preserve"> </w:t>
+      </w:r>
+      <w:r>
+        <w:t>which can be later manipulated in preprocessing of the video stream captured by the image sensor used later.</w:t>
+      </w:r>
+    </w:p>
+    <w:p>
+      <w:pPr>
+        <w:pStyle w:val="Heading7"/>
+        <w:tabs>
+          <w:tab w:val="left" w:pos="1560"/>
+        </w:tabs>
+        <w:spacing w:before="66"/>
+        <w:ind w:left="120" w:right="6497" w:firstLine="0"/>
+        <w:jc w:val="both"/>
+        <w:rPr>
+          <w:b w:val="0"/>
+          <w:bCs w:val="0"/>
+        </w:rPr>
+      </w:pPr>
+      <w:bookmarkStart w:id="26" w:name="_GoBack"/>
+      <w:bookmarkEnd w:id="26"/>
+      <w:r>
+        <w:t>3.</w:t>
+      </w:r>
+      <w:r>
+        <w:t>2</w:t>
+      </w:r>
+      <w:r>
+        <w:rPr>
+          <w:spacing w:val="-9"/>
+        </w:rPr>
+        <w:t xml:space="preserve"> </w:t>
+      </w:r>
+      <w:r>
+        <w:rPr>
+          <w:spacing w:val="-1"/>
+        </w:rPr>
+        <w:t>Camera Analysis</w:t>
+      </w:r>
+    </w:p>
+    <w:p>
+      <w:pPr>
+        <w:spacing w:before="7" w:line="200" w:lineRule="exact"/>
+        <w:rPr>
+          <w:sz w:val="20"/>
+          <w:szCs w:val="20"/>
+        </w:rPr>
+      </w:pPr>
+    </w:p>
+    <w:p>
+      <w:pPr>
+        <w:pStyle w:val="BodyText"/>
         <w:spacing w:line="360" w:lineRule="auto"/>
+        <w:ind w:left="120" w:right="116"/>
+        <w:jc w:val="both"/>
+      </w:pPr>
+      <w:r>
+        <w:t>Before using the FPGA board and a connected camera, camera equipped with sensor OV5640</w:t>
+      </w:r>
+      <w:r>
+        <w:t xml:space="preserve"> </w:t>
+      </w:r>
+      <w:r>
+        <w:t>was to be used for the purpose of environmental profiling which wasn’t available, so after searching various resources, we found out that that the image sensor in Pi</w:t>
+      </w:r>
+      <w:r>
+        <w:t xml:space="preserve"> </w:t>
+      </w:r>
+      <w:r>
+        <w:t xml:space="preserve">camera i.e. OV5647 was similar in many aspects. </w:t>
+      </w:r>
+      <w:r>
+        <w:t xml:space="preserve">So, for proof of concept, we started with available resources in order to fulfill our </w:t>
+      </w:r>
+      <w:r>
+        <w:t>objective, using this camera sensor integrated with raspberry Pi board we tried to access, read and modify the internal registers states by varying the sensor parameters of the sensor, by exploring different possibilities using protocols like UART and I2C, but due to OS and library specific restrictions register level information of the image sensor could not be made accessible. After thorough analysis and research, we found out that camera sensor parameters can be modified using command line interface, and that the parameter values ranged between 0 to 100 where 0 represented minimum and 100 maximum value which gave us proof of concept that sensor state is modifiable and is not fixed like traditional and conventional cameras.</w:t>
+      </w:r>
+    </w:p>
+    <w:p>
+      <w:pPr>
+        <w:pStyle w:val="Heading7"/>
+        <w:tabs>
+          <w:tab w:val="left" w:pos="1418"/>
+        </w:tabs>
+        <w:spacing w:before="66"/>
+        <w:ind w:left="120" w:right="5646" w:firstLine="0"/>
+        <w:jc w:val="both"/>
+        <w:rPr>
+          <w:b w:val="0"/>
+          <w:bCs w:val="0"/>
+        </w:rPr>
+      </w:pPr>
+      <w:r>
+        <w:t>3.</w:t>
+      </w:r>
+      <w:r>
+        <w:t>3</w:t>
+      </w:r>
+      <w:r>
+        <w:t xml:space="preserve"> Environmental Profiling</w:t>
+      </w:r>
+    </w:p>
+    <w:p>
+      <w:pPr>
+        <w:spacing w:before="7" w:line="200" w:lineRule="exact"/>
+        <w:rPr>
+          <w:sz w:val="20"/>
+          <w:szCs w:val="20"/>
+        </w:rPr>
+      </w:pPr>
+    </w:p>
+    <w:p>
+      <w:pPr>
+        <w:pStyle w:val="BodyText"/>
+        <w:spacing w:line="360" w:lineRule="auto"/>
+        <w:ind w:left="120" w:right="116"/>
         <w:jc w:val="both"/>
         <w:sectPr>
           <w:pgSz w:w="11907" w:h="16840"/>
@@ -22691,6 +20079,48 @@
           <w:cols w:space="720"/>
         </w:sectPr>
       </w:pPr>
+      <w:r>
+        <w:rPr>
+          <w:bCs/>
+        </w:rPr>
+        <w:t>By using this approach various environments were chosen. With one particular location, the camera was placed in a</w:t>
+      </w:r>
+      <w:r>
+        <w:t xml:space="preserve"> </w:t>
+      </w:r>
+      <w:r>
+        <w:rPr>
+          <w:bCs/>
+        </w:rPr>
+        <w:t>fixed position and was made to generate live stream and capture the images at regular intervals. These images</w:t>
+      </w:r>
+      <w:r>
+        <w:t xml:space="preserve"> </w:t>
+      </w:r>
+      <w:r>
+        <w:rPr>
+          <w:bCs/>
+        </w:rPr>
+        <w:t>were then analyzed in MATLAB and their certain parameters were calculated. These image parameters comprised of brightness, hue, saturation, sharpness, and luminance.</w:t>
+      </w:r>
+      <w:r>
+        <w:t xml:space="preserve"> </w:t>
+      </w:r>
+      <w:r>
+        <w:rPr>
+          <w:bCs/>
+        </w:rPr>
+        <w:t>Studying these parameters and their change that result in images of varying degree of</w:t>
+      </w:r>
+      <w:r>
+        <w:t xml:space="preserve"> </w:t>
+      </w:r>
+      <w:r>
+        <w:rPr>
+          <w:bCs/>
+        </w:rPr>
+        <w:t>quality helped determine the most relevant ones which can be later manipulated in pre-processing of the video stream captured by the image sensor used later.</w:t>
+      </w:r>
     </w:p>
     <w:p>
       <w:pPr>
@@ -22702,7 +20132,7 @@
           <w:bCs w:val="0"/>
         </w:rPr>
       </w:pPr>
-      <w:bookmarkStart w:id="26" w:name="_TOC_250007"/>
+      <w:bookmarkStart w:id="27" w:name="_TOC_250007"/>
       <w:r>
         <w:rPr>
           <w:rFonts w:cs="Times New Roman"/>
@@ -22796,7 +20226,7 @@
       <w:r>
         <w:t>]</w:t>
       </w:r>
-      <w:bookmarkEnd w:id="26"/>
+      <w:bookmarkEnd w:id="27"/>
     </w:p>
     <w:p>
       <w:pPr>
@@ -22817,7 +20247,7 @@
           <w:bCs w:val="0"/>
         </w:rPr>
       </w:pPr>
-      <w:bookmarkStart w:id="27" w:name="_TOC_250006"/>
+      <w:bookmarkStart w:id="28" w:name="_TOC_250006"/>
       <w:r>
         <w:t>4.1</w:t>
       </w:r>
@@ -22845,7 +20275,7 @@
       <w:r>
         <w:t>ion</w:t>
       </w:r>
-      <w:bookmarkEnd w:id="27"/>
+      <w:bookmarkEnd w:id="28"/>
     </w:p>
     <w:p>
       <w:pPr>
@@ -22932,7 +20362,7 @@
           <w:bCs w:val="0"/>
         </w:rPr>
       </w:pPr>
-      <w:bookmarkStart w:id="28" w:name="_TOC_250005"/>
+      <w:bookmarkStart w:id="29" w:name="_TOC_250005"/>
       <w:r>
         <w:rPr>
           <w:rFonts w:cs="Times New Roman"/>
@@ -22992,7 +20422,7 @@
       <w:r>
         <w:t>ions</w:t>
       </w:r>
-      <w:bookmarkEnd w:id="28"/>
+      <w:bookmarkEnd w:id="29"/>
     </w:p>
     <w:p>
       <w:pPr>
@@ -23021,7 +20451,7 @@
           <w:bCs w:val="0"/>
         </w:rPr>
       </w:pPr>
-      <w:bookmarkStart w:id="29" w:name="_TOC_250004"/>
+      <w:bookmarkStart w:id="30" w:name="_TOC_250004"/>
       <w:r>
         <w:rPr>
           <w:w w:val="95"/>
@@ -23041,7 +20471,7 @@
         </w:rPr>
         <w:t>ary</w:t>
       </w:r>
-      <w:bookmarkEnd w:id="29"/>
+      <w:bookmarkEnd w:id="30"/>
     </w:p>
     <w:p>
       <w:pPr>
@@ -25425,7 +22855,7 @@
           <w:bCs w:val="0"/>
         </w:rPr>
       </w:pPr>
-      <w:bookmarkStart w:id="30" w:name="_TOC_250003"/>
+      <w:bookmarkStart w:id="31" w:name="_TOC_250003"/>
       <w:r>
         <w:t>Reco</w:t>
       </w:r>
@@ -25471,7 +22901,7 @@
       <w:r>
         <w:t>ork</w:t>
       </w:r>
-      <w:bookmarkEnd w:id="30"/>
+      <w:bookmarkEnd w:id="31"/>
     </w:p>
     <w:p>
       <w:pPr>
@@ -25566,7 +22996,7 @@
           <w:bCs w:val="0"/>
         </w:rPr>
       </w:pPr>
-      <w:bookmarkStart w:id="31" w:name="_TOC_250002"/>
+      <w:bookmarkStart w:id="32" w:name="_TOC_250002"/>
       <w:r>
         <w:t>Appen</w:t>
       </w:r>
@@ -25636,7 +23066,7 @@
       <w:r>
         <w:t>]</w:t>
       </w:r>
-      <w:bookmarkEnd w:id="31"/>
+      <w:bookmarkEnd w:id="32"/>
     </w:p>
     <w:p>
       <w:pPr>
@@ -27730,7 +25160,7 @@
           <w:bCs w:val="0"/>
         </w:rPr>
       </w:pPr>
-      <w:bookmarkStart w:id="32" w:name="_TOC_250001"/>
+      <w:bookmarkStart w:id="33" w:name="_TOC_250001"/>
       <w:r>
         <w:lastRenderedPageBreak/>
         <w:t>R</w:t>
@@ -27768,7 +25198,7 @@
       <w:r>
         <w:t>s</w:t>
       </w:r>
-      <w:bookmarkEnd w:id="32"/>
+      <w:bookmarkEnd w:id="33"/>
     </w:p>
     <w:p>
       <w:pPr>
@@ -28084,7 +25514,7 @@
           <w:bCs w:val="0"/>
         </w:rPr>
       </w:pPr>
-      <w:bookmarkStart w:id="33" w:name="_TOC_250000"/>
+      <w:bookmarkStart w:id="34" w:name="_TOC_250000"/>
       <w:r>
         <w:t>Gl</w:t>
       </w:r>
@@ -28133,7 +25563,7 @@
       <w:r>
         <w:t>al]</w:t>
       </w:r>
-      <w:bookmarkEnd w:id="33"/>
+      <w:bookmarkEnd w:id="34"/>
     </w:p>
     <w:p>
       <w:pPr>
@@ -29314,12 +26744,10 @@
       <w:r>
         <w:t>Pg</w:t>
       </w:r>
-      <w:bookmarkStart w:id="34" w:name="_GoBack"/>
-      <w:bookmarkEnd w:id="34"/>
     </w:p>
     <w:p/>
     <w:sectPr>
-      <w:footerReference w:type="default" r:id="rId22"/>
+      <w:footerReference w:type="default" r:id="rId24"/>
       <w:pgSz w:w="11906" w:h="16838"/>
       <w:pgMar w:top="1440" w:right="1440" w:bottom="1440" w:left="1440" w:header="708" w:footer="708" w:gutter="0"/>
       <w:cols w:space="708"/>
@@ -29327,6 +26755,25 @@
     </w:sectPr>
   </w:body>
 </w:document>
+</file>
+
+<file path=word/endnotes.xml><?xml version="1.0" encoding="utf-8"?>
+<w:endnotes xmlns:wpc="http://schemas.microsoft.com/office/word/2010/wordprocessingCanvas" xmlns:cx="http://schemas.microsoft.com/office/drawing/2014/chartex" xmlns:cx1="http://schemas.microsoft.com/office/drawing/2015/9/8/chartex" xmlns:cx2="http://schemas.microsoft.com/office/drawing/2015/10/21/chartex" xmlns:cx3="http://schemas.microsoft.com/office/drawing/2016/5/9/chartex" xmlns:cx4="http://schemas.microsoft.com/office/drawing/2016/5/10/chartex" xmlns:cx5="http://schemas.microsoft.com/office/drawing/2016/5/11/chartex" xmlns:cx6="http://schemas.microsoft.com/office/drawing/2016/5/12/chartex" xmlns:cx7="http://schemas.microsoft.com/office/drawing/2016/5/13/chartex" xmlns:cx8="http://schemas.microsoft.com/office/drawing/2016/5/14/chartex" xmlns:mc="http://schemas.openxmlformats.org/markup-compatibility/2006" xmlns:aink="http://schemas.microsoft.com/office/drawing/2016/ink" xmlns:am3d="http://schemas.microsoft.com/office/drawing/2017/model3d" xmlns:o="urn:schemas-microsoft-com:office:office" xmlns:r="http://schemas.openxmlformats.org/officeDocument/2006/relationships" xmlns:m="http://schemas.openxmlformats.org/officeDocument/2006/math" xmlns:v="urn:schemas-microsoft-com:vml" xmlns:wp14="http://schemas.microsoft.com/office/word/2010/wordprocessingDrawing" xmlns:wp="http://schemas.openxmlformats.org/drawingml/2006/wordprocessingDrawing" xmlns:w10="urn:schemas-microsoft-com:office:word" xmlns:w="http://schemas.openxmlformats.org/wordprocessingml/2006/main" xmlns:w14="http://schemas.microsoft.com/office/word/2010/wordml" xmlns:w15="http://schemas.microsoft.com/office/word/2012/wordml" xmlns:w16cid="http://schemas.microsoft.com/office/word/2016/wordml/cid" xmlns:w16se="http://schemas.microsoft.com/office/word/2015/wordml/symex" xmlns:wpg="http://schemas.microsoft.com/office/word/2010/wordprocessingGroup" xmlns:wpi="http://schemas.microsoft.com/office/word/2010/wordprocessingInk" xmlns:wne="http://schemas.microsoft.com/office/word/2006/wordml" xmlns:wps="http://schemas.microsoft.com/office/word/2010/wordprocessingShape" mc:Ignorable="w14 w15 w16se w16cid wp14">
+  <w:endnote w:type="separator" w:id="-1">
+    <w:p>
+      <w:r>
+        <w:separator/>
+      </w:r>
+    </w:p>
+  </w:endnote>
+  <w:endnote w:type="continuationSeparator" w:id="0">
+    <w:p>
+      <w:r>
+        <w:continuationSeparator/>
+      </w:r>
+    </w:p>
+  </w:endnote>
+</w:endnotes>
 </file>
 
 <file path=word/footer1.xml><?xml version="1.0" encoding="utf-8"?>
@@ -29712,8 +27159,8 @@
               <wp:positionV relativeFrom="page">
                 <wp:posOffset>9544050</wp:posOffset>
               </wp:positionV>
-              <wp:extent cx="120650" cy="165735"/>
-              <wp:effectExtent l="0" t="0" r="0" b="0"/>
+              <wp:extent cx="311785" cy="165735"/>
+              <wp:effectExtent l="0" t="0" r="12065" b="5715"/>
               <wp:wrapNone/>
               <wp:docPr id="4" name="Text Box 3"/>
               <wp:cNvGraphicFramePr>
@@ -29728,7 +27175,7 @@
                     <wps:spPr bwMode="auto">
                       <a:xfrm>
                         <a:off x="0" y="0"/>
-                        <a:ext cx="120650" cy="165735"/>
+                        <a:ext cx="311785" cy="165735"/>
                       </a:xfrm>
                       <a:prstGeom prst="rect">
                         <a:avLst/>
@@ -29813,7 +27260,7 @@
               <v:stroke joinstyle="miter"/>
               <v:path gradientshapeok="t" o:connecttype="rect"/>
             </v:shapetype>
-            <v:shape id="Text Box 3" o:spid="_x0000_s1036" type="#_x0000_t202" style="position:absolute;margin-left:301.3pt;margin-top:751.5pt;width:9.5pt;height:13.05pt;z-index:-251646976;visibility:visible;mso-wrap-style:square;mso-width-percent:0;mso-height-percent:0;mso-wrap-distance-left:9pt;mso-wrap-distance-top:0;mso-wrap-distance-right:9pt;mso-wrap-distance-bottom:0;mso-position-horizontal:absolute;mso-position-horizontal-relative:page;mso-position-vertical:absolute;mso-position-vertical-relative:page;mso-width-percent:0;mso-height-percent:0;mso-width-relative:page;mso-height-relative:page;v-text-anchor:top" o:gfxdata="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" filled="f" stroked="f">
+            <v:shape id="Text Box 3" o:spid="_x0000_s1036" type="#_x0000_t202" style="position:absolute;margin-left:301.3pt;margin-top:751.5pt;width:24.55pt;height:13.05pt;z-index:-251646976;visibility:visible;mso-wrap-style:square;mso-width-percent:0;mso-height-percent:0;mso-wrap-distance-left:9pt;mso-wrap-distance-top:0;mso-wrap-distance-right:9pt;mso-wrap-distance-bottom:0;mso-position-horizontal:absolute;mso-position-horizontal-relative:page;mso-position-vertical:absolute;mso-position-vertical-relative:page;mso-width-percent:0;mso-height-percent:0;mso-width-relative:page;mso-height-relative:page;v-text-anchor:top" o:gfxdata="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" filled="f" stroked="f">
               <v:textbox inset="0,0,0,0">
                 <w:txbxContent>
                   <w:p>
@@ -31593,6 +29040,25 @@
 </w:ftr>
 </file>
 
+<file path=word/footnotes.xml><?xml version="1.0" encoding="utf-8"?>
+<w:footnotes xmlns:wpc="http://schemas.microsoft.com/office/word/2010/wordprocessingCanvas" xmlns:cx="http://schemas.microsoft.com/office/drawing/2014/chartex" xmlns:cx1="http://schemas.microsoft.com/office/drawing/2015/9/8/chartex" xmlns:cx2="http://schemas.microsoft.com/office/drawing/2015/10/21/chartex" xmlns:cx3="http://schemas.microsoft.com/office/drawing/2016/5/9/chartex" xmlns:cx4="http://schemas.microsoft.com/office/drawing/2016/5/10/chartex" xmlns:cx5="http://schemas.microsoft.com/office/drawing/2016/5/11/chartex" xmlns:cx6="http://schemas.microsoft.com/office/drawing/2016/5/12/chartex" xmlns:cx7="http://schemas.microsoft.com/office/drawing/2016/5/13/chartex" xmlns:cx8="http://schemas.microsoft.com/office/drawing/2016/5/14/chartex" xmlns:mc="http://schemas.openxmlformats.org/markup-compatibility/2006" xmlns:aink="http://schemas.microsoft.com/office/drawing/2016/ink" xmlns:am3d="http://schemas.microsoft.com/office/drawing/2017/model3d" xmlns:o="urn:schemas-microsoft-com:office:office" xmlns:r="http://schemas.openxmlformats.org/officeDocument/2006/relationships" xmlns:m="http://schemas.openxmlformats.org/officeDocument/2006/math" xmlns:v="urn:schemas-microsoft-com:vml" xmlns:wp14="http://schemas.microsoft.com/office/word/2010/wordprocessingDrawing" xmlns:wp="http://schemas.openxmlformats.org/drawingml/2006/wordprocessingDrawing" xmlns:w10="urn:schemas-microsoft-com:office:word" xmlns:w="http://schemas.openxmlformats.org/wordprocessingml/2006/main" xmlns:w14="http://schemas.microsoft.com/office/word/2010/wordml" xmlns:w15="http://schemas.microsoft.com/office/word/2012/wordml" xmlns:w16cid="http://schemas.microsoft.com/office/word/2016/wordml/cid" xmlns:w16se="http://schemas.microsoft.com/office/word/2015/wordml/symex" xmlns:wpg="http://schemas.microsoft.com/office/word/2010/wordprocessingGroup" xmlns:wpi="http://schemas.microsoft.com/office/word/2010/wordprocessingInk" xmlns:wne="http://schemas.microsoft.com/office/word/2006/wordml" xmlns:wps="http://schemas.microsoft.com/office/word/2010/wordprocessingShape" mc:Ignorable="w14 w15 w16se w16cid wp14">
+  <w:footnote w:type="separator" w:id="-1">
+    <w:p>
+      <w:r>
+        <w:separator/>
+      </w:r>
+    </w:p>
+  </w:footnote>
+  <w:footnote w:type="continuationSeparator" w:id="0">
+    <w:p>
+      <w:r>
+        <w:continuationSeparator/>
+      </w:r>
+    </w:p>
+  </w:footnote>
+</w:footnotes>
+</file>
+
 <file path=word/numbering.xml><?xml version="1.0" encoding="utf-8"?>
 <w:numbering xmlns:wpc="http://schemas.microsoft.com/office/word/2010/wordprocessingCanvas" xmlns:cx="http://schemas.microsoft.com/office/drawing/2014/chartex" xmlns:cx1="http://schemas.microsoft.com/office/drawing/2015/9/8/chartex" xmlns:cx2="http://schemas.microsoft.com/office/drawing/2015/10/21/chartex" xmlns:cx3="http://schemas.microsoft.com/office/drawing/2016/5/9/chartex" xmlns:cx4="http://schemas.microsoft.com/office/drawing/2016/5/10/chartex" xmlns:cx5="http://schemas.microsoft.com/office/drawing/2016/5/11/chartex" xmlns:cx6="http://schemas.microsoft.com/office/drawing/2016/5/12/chartex" xmlns:cx7="http://schemas.microsoft.com/office/drawing/2016/5/13/chartex" xmlns:cx8="http://schemas.microsoft.com/office/drawing/2016/5/14/chartex" xmlns:mc="http://schemas.openxmlformats.org/markup-compatibility/2006" xmlns:aink="http://schemas.microsoft.com/office/drawing/2016/ink" xmlns:am3d="http://schemas.microsoft.com/office/drawing/2017/model3d" xmlns:o="urn:schemas-microsoft-com:office:office" xmlns:r="http://schemas.openxmlformats.org/officeDocument/2006/relationships" xmlns:m="http://schemas.openxmlformats.org/officeDocument/2006/math" xmlns:v="urn:schemas-microsoft-com:vml" xmlns:wp14="http://schemas.microsoft.com/office/word/2010/wordprocessingDrawing" xmlns:wp="http://schemas.openxmlformats.org/drawingml/2006/wordprocessingDrawing" xmlns:w10="urn:schemas-microsoft-com:office:word" xmlns:w="http://schemas.openxmlformats.org/wordprocessingml/2006/main" xmlns:w14="http://schemas.microsoft.com/office/word/2010/wordml" xmlns:w15="http://schemas.microsoft.com/office/word/2012/wordml" xmlns:w16cid="http://schemas.microsoft.com/office/word/2016/wordml/cid" xmlns:w16se="http://schemas.microsoft.com/office/word/2015/wordml/symex" xmlns:wpg="http://schemas.microsoft.com/office/word/2010/wordprocessingGroup" xmlns:wpi="http://schemas.microsoft.com/office/word/2010/wordprocessingInk" xmlns:wne="http://schemas.microsoft.com/office/word/2006/wordml" xmlns:wps="http://schemas.microsoft.com/office/word/2010/wordprocessingShape" mc:Ignorable="w14 w15 w16se w16cid wp14">
   <w:abstractNum w:abstractNumId="0" w15:restartNumberingAfterBreak="0">
@@ -31786,6 +29252,268 @@
     </w:lvl>
   </w:abstractNum>
   <w:abstractNum w:abstractNumId="2" w15:restartNumberingAfterBreak="0">
+    <w:nsid w:val="05E31850"/>
+    <w:multiLevelType w:val="multilevel"/>
+    <w:tmpl w:val="E8DCE742"/>
+    <w:lvl w:ilvl="0">
+      <w:start w:val="3"/>
+      <w:numFmt w:val="decimal"/>
+      <w:lvlText w:val="%1"/>
+      <w:lvlJc w:val="left"/>
+      <w:pPr>
+        <w:ind w:left="360" w:hanging="360"/>
+      </w:pPr>
+      <w:rPr>
+        <w:rFonts w:hint="default"/>
+        <w:b/>
+      </w:rPr>
+    </w:lvl>
+    <w:lvl w:ilvl="1">
+      <w:start w:val="1"/>
+      <w:numFmt w:val="decimal"/>
+      <w:lvlText w:val="%1.%2"/>
+      <w:lvlJc w:val="left"/>
+      <w:pPr>
+        <w:ind w:left="480" w:hanging="360"/>
+      </w:pPr>
+      <w:rPr>
+        <w:rFonts w:hint="default"/>
+        <w:b/>
+      </w:rPr>
+    </w:lvl>
+    <w:lvl w:ilvl="2">
+      <w:start w:val="1"/>
+      <w:numFmt w:val="decimal"/>
+      <w:lvlText w:val="%1.%2.%3"/>
+      <w:lvlJc w:val="left"/>
+      <w:pPr>
+        <w:ind w:left="960" w:hanging="720"/>
+      </w:pPr>
+      <w:rPr>
+        <w:rFonts w:hint="default"/>
+        <w:b/>
+      </w:rPr>
+    </w:lvl>
+    <w:lvl w:ilvl="3">
+      <w:start w:val="1"/>
+      <w:numFmt w:val="decimal"/>
+      <w:lvlText w:val="%1.%2.%3.%4"/>
+      <w:lvlJc w:val="left"/>
+      <w:pPr>
+        <w:ind w:left="1080" w:hanging="720"/>
+      </w:pPr>
+      <w:rPr>
+        <w:rFonts w:hint="default"/>
+        <w:b/>
+      </w:rPr>
+    </w:lvl>
+    <w:lvl w:ilvl="4">
+      <w:start w:val="1"/>
+      <w:numFmt w:val="decimal"/>
+      <w:lvlText w:val="%1.%2.%3.%4.%5"/>
+      <w:lvlJc w:val="left"/>
+      <w:pPr>
+        <w:ind w:left="1560" w:hanging="1080"/>
+      </w:pPr>
+      <w:rPr>
+        <w:rFonts w:hint="default"/>
+        <w:b/>
+      </w:rPr>
+    </w:lvl>
+    <w:lvl w:ilvl="5">
+      <w:start w:val="1"/>
+      <w:numFmt w:val="decimal"/>
+      <w:lvlText w:val="%1.%2.%3.%4.%5.%6"/>
+      <w:lvlJc w:val="left"/>
+      <w:pPr>
+        <w:ind w:left="1680" w:hanging="1080"/>
+      </w:pPr>
+      <w:rPr>
+        <w:rFonts w:hint="default"/>
+        <w:b/>
+      </w:rPr>
+    </w:lvl>
+    <w:lvl w:ilvl="6">
+      <w:start w:val="1"/>
+      <w:numFmt w:val="decimal"/>
+      <w:lvlText w:val="%1.%2.%3.%4.%5.%6.%7"/>
+      <w:lvlJc w:val="left"/>
+      <w:pPr>
+        <w:ind w:left="2160" w:hanging="1440"/>
+      </w:pPr>
+      <w:rPr>
+        <w:rFonts w:hint="default"/>
+        <w:b/>
+      </w:rPr>
+    </w:lvl>
+    <w:lvl w:ilvl="7">
+      <w:start w:val="1"/>
+      <w:numFmt w:val="decimal"/>
+      <w:lvlText w:val="%1.%2.%3.%4.%5.%6.%7.%8"/>
+      <w:lvlJc w:val="left"/>
+      <w:pPr>
+        <w:ind w:left="2280" w:hanging="1440"/>
+      </w:pPr>
+      <w:rPr>
+        <w:rFonts w:hint="default"/>
+        <w:b/>
+      </w:rPr>
+    </w:lvl>
+    <w:lvl w:ilvl="8">
+      <w:start w:val="1"/>
+      <w:numFmt w:val="decimal"/>
+      <w:lvlText w:val="%1.%2.%3.%4.%5.%6.%7.%8.%9"/>
+      <w:lvlJc w:val="left"/>
+      <w:pPr>
+        <w:ind w:left="2760" w:hanging="1800"/>
+      </w:pPr>
+      <w:rPr>
+        <w:rFonts w:hint="default"/>
+        <w:b/>
+      </w:rPr>
+    </w:lvl>
+  </w:abstractNum>
+  <w:abstractNum w:abstractNumId="3" w15:restartNumberingAfterBreak="0">
+    <w:nsid w:val="0E0622A2"/>
+    <w:multiLevelType w:val="hybridMultilevel"/>
+    <w:tmpl w:val="BE22CF3A"/>
+    <w:lvl w:ilvl="0" w:tplc="58C85B8A">
+      <w:start w:val="1"/>
+      <w:numFmt w:val="bullet"/>
+      <w:lvlText w:val="•"/>
+      <w:lvlJc w:val="left"/>
+      <w:pPr>
+        <w:tabs>
+          <w:tab w:val="num" w:pos="720"/>
+        </w:tabs>
+        <w:ind w:left="720" w:hanging="360"/>
+      </w:pPr>
+      <w:rPr>
+        <w:rFonts w:ascii="Arial" w:hAnsi="Arial" w:hint="default"/>
+      </w:rPr>
+    </w:lvl>
+    <w:lvl w:ilvl="1" w:tplc="13C493D4" w:tentative="1">
+      <w:start w:val="1"/>
+      <w:numFmt w:val="bullet"/>
+      <w:lvlText w:val="•"/>
+      <w:lvlJc w:val="left"/>
+      <w:pPr>
+        <w:tabs>
+          <w:tab w:val="num" w:pos="1440"/>
+        </w:tabs>
+        <w:ind w:left="1440" w:hanging="360"/>
+      </w:pPr>
+      <w:rPr>
+        <w:rFonts w:ascii="Arial" w:hAnsi="Arial" w:hint="default"/>
+      </w:rPr>
+    </w:lvl>
+    <w:lvl w:ilvl="2" w:tplc="A83EDA34" w:tentative="1">
+      <w:start w:val="1"/>
+      <w:numFmt w:val="bullet"/>
+      <w:lvlText w:val="•"/>
+      <w:lvlJc w:val="left"/>
+      <w:pPr>
+        <w:tabs>
+          <w:tab w:val="num" w:pos="2160"/>
+        </w:tabs>
+        <w:ind w:left="2160" w:hanging="360"/>
+      </w:pPr>
+      <w:rPr>
+        <w:rFonts w:ascii="Arial" w:hAnsi="Arial" w:hint="default"/>
+      </w:rPr>
+    </w:lvl>
+    <w:lvl w:ilvl="3" w:tplc="75A24C40" w:tentative="1">
+      <w:start w:val="1"/>
+      <w:numFmt w:val="bullet"/>
+      <w:lvlText w:val="•"/>
+      <w:lvlJc w:val="left"/>
+      <w:pPr>
+        <w:tabs>
+          <w:tab w:val="num" w:pos="2880"/>
+        </w:tabs>
+        <w:ind w:left="2880" w:hanging="360"/>
+      </w:pPr>
+      <w:rPr>
+        <w:rFonts w:ascii="Arial" w:hAnsi="Arial" w:hint="default"/>
+      </w:rPr>
+    </w:lvl>
+    <w:lvl w:ilvl="4" w:tplc="8EAAAD4C" w:tentative="1">
+      <w:start w:val="1"/>
+      <w:numFmt w:val="bullet"/>
+      <w:lvlText w:val="•"/>
+      <w:lvlJc w:val="left"/>
+      <w:pPr>
+        <w:tabs>
+          <w:tab w:val="num" w:pos="3600"/>
+        </w:tabs>
+        <w:ind w:left="3600" w:hanging="360"/>
+      </w:pPr>
+      <w:rPr>
+        <w:rFonts w:ascii="Arial" w:hAnsi="Arial" w:hint="default"/>
+      </w:rPr>
+    </w:lvl>
+    <w:lvl w:ilvl="5" w:tplc="C3D2C760" w:tentative="1">
+      <w:start w:val="1"/>
+      <w:numFmt w:val="bullet"/>
+      <w:lvlText w:val="•"/>
+      <w:lvlJc w:val="left"/>
+      <w:pPr>
+        <w:tabs>
+          <w:tab w:val="num" w:pos="4320"/>
+        </w:tabs>
+        <w:ind w:left="4320" w:hanging="360"/>
+      </w:pPr>
+      <w:rPr>
+        <w:rFonts w:ascii="Arial" w:hAnsi="Arial" w:hint="default"/>
+      </w:rPr>
+    </w:lvl>
+    <w:lvl w:ilvl="6" w:tplc="67EE8FB0" w:tentative="1">
+      <w:start w:val="1"/>
+      <w:numFmt w:val="bullet"/>
+      <w:lvlText w:val="•"/>
+      <w:lvlJc w:val="left"/>
+      <w:pPr>
+        <w:tabs>
+          <w:tab w:val="num" w:pos="5040"/>
+        </w:tabs>
+        <w:ind w:left="5040" w:hanging="360"/>
+      </w:pPr>
+      <w:rPr>
+        <w:rFonts w:ascii="Arial" w:hAnsi="Arial" w:hint="default"/>
+      </w:rPr>
+    </w:lvl>
+    <w:lvl w:ilvl="7" w:tplc="BA783C44" w:tentative="1">
+      <w:start w:val="1"/>
+      <w:numFmt w:val="bullet"/>
+      <w:lvlText w:val="•"/>
+      <w:lvlJc w:val="left"/>
+      <w:pPr>
+        <w:tabs>
+          <w:tab w:val="num" w:pos="5760"/>
+        </w:tabs>
+        <w:ind w:left="5760" w:hanging="360"/>
+      </w:pPr>
+      <w:rPr>
+        <w:rFonts w:ascii="Arial" w:hAnsi="Arial" w:hint="default"/>
+      </w:rPr>
+    </w:lvl>
+    <w:lvl w:ilvl="8" w:tplc="78167B68" w:tentative="1">
+      <w:start w:val="1"/>
+      <w:numFmt w:val="bullet"/>
+      <w:lvlText w:val="•"/>
+      <w:lvlJc w:val="left"/>
+      <w:pPr>
+        <w:tabs>
+          <w:tab w:val="num" w:pos="6480"/>
+        </w:tabs>
+        <w:ind w:left="6480" w:hanging="360"/>
+      </w:pPr>
+      <w:rPr>
+        <w:rFonts w:ascii="Arial" w:hAnsi="Arial" w:hint="default"/>
+      </w:rPr>
+    </w:lvl>
+  </w:abstractNum>
+  <w:abstractNum w:abstractNumId="4" w15:restartNumberingAfterBreak="0">
     <w:nsid w:val="0F57273C"/>
     <w:multiLevelType w:val="hybridMultilevel"/>
     <w:tmpl w:val="D236DE14"/>
@@ -31898,7 +29626,7 @@
       </w:rPr>
     </w:lvl>
   </w:abstractNum>
-  <w:abstractNum w:abstractNumId="3" w15:restartNumberingAfterBreak="0">
+  <w:abstractNum w:abstractNumId="5" w15:restartNumberingAfterBreak="0">
     <w:nsid w:val="12086F93"/>
     <w:multiLevelType w:val="multilevel"/>
     <w:tmpl w:val="5936C08A"/>
@@ -31992,7 +29720,7 @@
       </w:rPr>
     </w:lvl>
   </w:abstractNum>
-  <w:abstractNum w:abstractNumId="4" w15:restartNumberingAfterBreak="0">
+  <w:abstractNum w:abstractNumId="6" w15:restartNumberingAfterBreak="0">
     <w:nsid w:val="13C11694"/>
     <w:multiLevelType w:val="hybridMultilevel"/>
     <w:tmpl w:val="C8029314"/>
@@ -32105,7 +29833,7 @@
       </w:rPr>
     </w:lvl>
   </w:abstractNum>
-  <w:abstractNum w:abstractNumId="5" w15:restartNumberingAfterBreak="0">
+  <w:abstractNum w:abstractNumId="7" w15:restartNumberingAfterBreak="0">
     <w:nsid w:val="246A2C5F"/>
     <w:multiLevelType w:val="hybridMultilevel"/>
     <w:tmpl w:val="FC5E49F8"/>
@@ -32219,7 +29947,7 @@
       </w:rPr>
     </w:lvl>
   </w:abstractNum>
-  <w:abstractNum w:abstractNumId="6" w15:restartNumberingAfterBreak="0">
+  <w:abstractNum w:abstractNumId="8" w15:restartNumberingAfterBreak="0">
     <w:nsid w:val="2DA37932"/>
     <w:multiLevelType w:val="hybridMultilevel"/>
     <w:tmpl w:val="78FC0188"/>
@@ -32310,7 +30038,7 @@
       </w:rPr>
     </w:lvl>
   </w:abstractNum>
-  <w:abstractNum w:abstractNumId="7" w15:restartNumberingAfterBreak="0">
+  <w:abstractNum w:abstractNumId="9" w15:restartNumberingAfterBreak="0">
     <w:nsid w:val="34961E61"/>
     <w:multiLevelType w:val="hybridMultilevel"/>
     <w:tmpl w:val="5A1C4388"/>
@@ -32402,7 +30130,7 @@
       </w:rPr>
     </w:lvl>
   </w:abstractNum>
-  <w:abstractNum w:abstractNumId="8" w15:restartNumberingAfterBreak="0">
+  <w:abstractNum w:abstractNumId="10" w15:restartNumberingAfterBreak="0">
     <w:nsid w:val="3629027E"/>
     <w:multiLevelType w:val="multilevel"/>
     <w:tmpl w:val="964EBD80"/>
@@ -32499,7 +30227,7 @@
       </w:rPr>
     </w:lvl>
   </w:abstractNum>
-  <w:abstractNum w:abstractNumId="9" w15:restartNumberingAfterBreak="0">
+  <w:abstractNum w:abstractNumId="11" w15:restartNumberingAfterBreak="0">
     <w:nsid w:val="3969432A"/>
     <w:multiLevelType w:val="multilevel"/>
     <w:tmpl w:val="D376E4D0"/>
@@ -32596,7 +30324,7 @@
       </w:rPr>
     </w:lvl>
   </w:abstractNum>
-  <w:abstractNum w:abstractNumId="10" w15:restartNumberingAfterBreak="0">
+  <w:abstractNum w:abstractNumId="12" w15:restartNumberingAfterBreak="0">
     <w:nsid w:val="40775F88"/>
     <w:multiLevelType w:val="hybridMultilevel"/>
     <w:tmpl w:val="53DC935C"/>
@@ -32692,7 +30420,7 @@
       </w:rPr>
     </w:lvl>
   </w:abstractNum>
-  <w:abstractNum w:abstractNumId="11" w15:restartNumberingAfterBreak="0">
+  <w:abstractNum w:abstractNumId="13" w15:restartNumberingAfterBreak="0">
     <w:nsid w:val="409F5D93"/>
     <w:multiLevelType w:val="hybridMultilevel"/>
     <w:tmpl w:val="22F69E56"/>
@@ -32783,7 +30511,7 @@
       </w:rPr>
     </w:lvl>
   </w:abstractNum>
-  <w:abstractNum w:abstractNumId="12" w15:restartNumberingAfterBreak="0">
+  <w:abstractNum w:abstractNumId="14" w15:restartNumberingAfterBreak="0">
     <w:nsid w:val="410F2547"/>
     <w:multiLevelType w:val="hybridMultilevel"/>
     <w:tmpl w:val="7D883A3A"/>
@@ -32875,7 +30603,7 @@
       </w:rPr>
     </w:lvl>
   </w:abstractNum>
-  <w:abstractNum w:abstractNumId="13" w15:restartNumberingAfterBreak="0">
+  <w:abstractNum w:abstractNumId="15" w15:restartNumberingAfterBreak="0">
     <w:nsid w:val="48797AC7"/>
     <w:multiLevelType w:val="hybridMultilevel"/>
     <w:tmpl w:val="C1ECFA7C"/>
@@ -32964,7 +30692,7 @@
       </w:pPr>
     </w:lvl>
   </w:abstractNum>
-  <w:abstractNum w:abstractNumId="14" w15:restartNumberingAfterBreak="0">
+  <w:abstractNum w:abstractNumId="16" w15:restartNumberingAfterBreak="0">
     <w:nsid w:val="524F75F7"/>
     <w:multiLevelType w:val="multilevel"/>
     <w:tmpl w:val="D21AB6B8"/>
@@ -33058,7 +30786,7 @@
       </w:rPr>
     </w:lvl>
   </w:abstractNum>
-  <w:abstractNum w:abstractNumId="15" w15:restartNumberingAfterBreak="0">
+  <w:abstractNum w:abstractNumId="17" w15:restartNumberingAfterBreak="0">
     <w:nsid w:val="55380272"/>
     <w:multiLevelType w:val="hybridMultilevel"/>
     <w:tmpl w:val="19623028"/>
@@ -33150,7 +30878,7 @@
       </w:rPr>
     </w:lvl>
   </w:abstractNum>
-  <w:abstractNum w:abstractNumId="16" w15:restartNumberingAfterBreak="0">
+  <w:abstractNum w:abstractNumId="18" w15:restartNumberingAfterBreak="0">
     <w:nsid w:val="56134DD0"/>
     <w:multiLevelType w:val="hybridMultilevel"/>
     <w:tmpl w:val="E1C83FEE"/>
@@ -33254,7 +30982,7 @@
       </w:rPr>
     </w:lvl>
   </w:abstractNum>
-  <w:abstractNum w:abstractNumId="17" w15:restartNumberingAfterBreak="0">
+  <w:abstractNum w:abstractNumId="19" w15:restartNumberingAfterBreak="0">
     <w:nsid w:val="65331A11"/>
     <w:multiLevelType w:val="multilevel"/>
     <w:tmpl w:val="6A4EB02C"/>
@@ -33348,7 +31076,7 @@
       </w:rPr>
     </w:lvl>
   </w:abstractNum>
-  <w:abstractNum w:abstractNumId="18" w15:restartNumberingAfterBreak="0">
+  <w:abstractNum w:abstractNumId="20" w15:restartNumberingAfterBreak="0">
     <w:nsid w:val="676B3609"/>
     <w:multiLevelType w:val="hybridMultilevel"/>
     <w:tmpl w:val="5CE07348"/>
@@ -33440,7 +31168,7 @@
       </w:rPr>
     </w:lvl>
   </w:abstractNum>
-  <w:abstractNum w:abstractNumId="19" w15:restartNumberingAfterBreak="0">
+  <w:abstractNum w:abstractNumId="21" w15:restartNumberingAfterBreak="0">
     <w:nsid w:val="68CF2BD3"/>
     <w:multiLevelType w:val="hybridMultilevel"/>
     <w:tmpl w:val="00143D0C"/>
@@ -33539,82 +31267,70 @@
     </w:lvl>
   </w:abstractNum>
   <w:num w:numId="1">
-    <w:abstractNumId w:val="9"/>
+    <w:abstractNumId w:val="11"/>
   </w:num>
   <w:num w:numId="2">
     <w:abstractNumId w:val="0"/>
   </w:num>
   <w:num w:numId="3">
+    <w:abstractNumId w:val="10"/>
+  </w:num>
+  <w:num w:numId="4">
     <w:abstractNumId w:val="8"/>
   </w:num>
-  <w:num w:numId="4">
-    <w:abstractNumId w:val="6"/>
-  </w:num>
   <w:num w:numId="5">
-    <w:abstractNumId w:val="3"/>
+    <w:abstractNumId w:val="5"/>
   </w:num>
   <w:num w:numId="6">
-    <w:abstractNumId w:val="17"/>
+    <w:abstractNumId w:val="19"/>
   </w:num>
   <w:num w:numId="7">
-    <w:abstractNumId w:val="14"/>
+    <w:abstractNumId w:val="16"/>
   </w:num>
   <w:num w:numId="8">
-    <w:abstractNumId w:val="19"/>
+    <w:abstractNumId w:val="21"/>
   </w:num>
   <w:num w:numId="9">
     <w:abstractNumId w:val="1"/>
   </w:num>
   <w:num w:numId="10">
+    <w:abstractNumId w:val="9"/>
+  </w:num>
+  <w:num w:numId="11">
+    <w:abstractNumId w:val="20"/>
+  </w:num>
+  <w:num w:numId="12">
+    <w:abstractNumId w:val="17"/>
+  </w:num>
+  <w:num w:numId="13">
+    <w:abstractNumId w:val="12"/>
+  </w:num>
+  <w:num w:numId="14">
+    <w:abstractNumId w:val="14"/>
+  </w:num>
+  <w:num w:numId="15">
+    <w:abstractNumId w:val="18"/>
+  </w:num>
+  <w:num w:numId="16">
+    <w:abstractNumId w:val="13"/>
+  </w:num>
+  <w:num w:numId="17">
+    <w:abstractNumId w:val="4"/>
+  </w:num>
+  <w:num w:numId="18">
+    <w:abstractNumId w:val="6"/>
+  </w:num>
+  <w:num w:numId="19">
     <w:abstractNumId w:val="7"/>
   </w:num>
-  <w:num w:numId="11">
-    <w:abstractNumId w:val="18"/>
-  </w:num>
-  <w:num w:numId="12">
+  <w:num w:numId="20">
     <w:abstractNumId w:val="15"/>
   </w:num>
-  <w:num w:numId="13">
-    <w:abstractNumId w:val="10"/>
+  <w:num w:numId="21">
+    <w:abstractNumId w:val="3"/>
   </w:num>
-  <w:num w:numId="14">
-    <w:abstractNumId w:val="12"/>
-  </w:num>
-  <w:num w:numId="15">
-    <w:abstractNumId w:val="16"/>
-  </w:num>
-  <w:num w:numId="16">
-    <w:abstractNumId w:val="11"/>
-  </w:num>
-  <w:num w:numId="17">
+  <w:num w:numId="22">
     <w:abstractNumId w:val="2"/>
-    <w:lvlOverride w:ilvl="0"/>
-    <w:lvlOverride w:ilvl="1"/>
-    <w:lvlOverride w:ilvl="2"/>
-    <w:lvlOverride w:ilvl="3"/>
-    <w:lvlOverride w:ilvl="4"/>
-    <w:lvlOverride w:ilvl="5"/>
-    <w:lvlOverride w:ilvl="6"/>
-    <w:lvlOverride w:ilvl="7"/>
-    <w:lvlOverride w:ilvl="8"/>
-  </w:num>
-  <w:num w:numId="18">
-    <w:abstractNumId w:val="4"/>
-  </w:num>
-  <w:num w:numId="19">
-    <w:abstractNumId w:val="5"/>
-    <w:lvlOverride w:ilvl="0"/>
-    <w:lvlOverride w:ilvl="1"/>
-    <w:lvlOverride w:ilvl="2"/>
-    <w:lvlOverride w:ilvl="3"/>
-    <w:lvlOverride w:ilvl="4"/>
-    <w:lvlOverride w:ilvl="5"/>
-    <w:lvlOverride w:ilvl="6"/>
-    <w:lvlOverride w:ilvl="7"/>
-    <w:lvlOverride w:ilvl="8"/>
-  </w:num>
-  <w:num w:numId="20">
-    <w:abstractNumId w:val="13"/>
   </w:num>
 </w:numbering>
 </file>
@@ -34176,7 +31892,6 @@
   <w:style w:type="character" w:default="1" w:styleId="DefaultParagraphFont">
     <w:name w:val="Default Paragraph Font"/>
     <w:uiPriority w:val="1"/>
-    <w:semiHidden/>
     <w:unhideWhenUsed/>
   </w:style>
   <w:style w:type="table" w:default="1" w:styleId="TableNormal">
@@ -34466,6 +32181,21 @@
         <w:insideV w:val="single" w:sz="4" w:space="0" w:color="auto"/>
       </w:tblBorders>
     </w:tblPr>
+  </w:style>
+  <w:style w:type="character" w:customStyle="1" w:styleId="fontstyle01">
+    <w:name w:val="fontstyle01"/>
+    <w:basedOn w:val="DefaultParagraphFont"/>
+    <w:rsid w:val="00DD6A57"/>
+    <w:rPr>
+      <w:rFonts w:ascii="TimesNewRomanPS-BoldMT" w:hAnsi="TimesNewRomanPS-BoldMT" w:hint="default"/>
+      <w:b/>
+      <w:bCs/>
+      <w:i w:val="0"/>
+      <w:iCs w:val="0"/>
+      <w:color w:val="000000"/>
+      <w:sz w:val="24"/>
+      <w:szCs w:val="24"/>
+    </w:rPr>
   </w:style>
 </w:styles>
 </file>

</xml_diff>

<commit_message>
chapter 2 summary added
</commit_message>
<xml_diff>
--- a/Report.docx
+++ b/Report.docx
@@ -10003,7 +10003,7 @@
           <w:b/>
           <w:bCs/>
         </w:rPr>
-        <w:t>C</w:t>
+        <w:t>GA</w:t>
       </w:r>
       <w:r>
         <w:rPr>
@@ -10020,25 +10020,7 @@
         <w:t>F</w:t>
       </w:r>
       <w:r>
-        <w:t>lat Plate</w:t>
-      </w:r>
-      <w:r>
-        <w:rPr>
-          <w:spacing w:val="-1"/>
-        </w:rPr>
-        <w:t xml:space="preserve"> </w:t>
-      </w:r>
-      <w:r>
-        <w:t>Coll</w:t>
-      </w:r>
-      <w:r>
-        <w:rPr>
-          <w:spacing w:val="-1"/>
-        </w:rPr>
-        <w:t>ec</w:t>
-      </w:r>
-      <w:r>
-        <w:t>tor</w:t>
+        <w:t>ield Programmable Gate Array</w:t>
       </w:r>
     </w:p>
     <w:p>
@@ -10063,7 +10045,7 @@
           <w:b/>
           <w:bCs/>
         </w:rPr>
-        <w:t>TSS</w:t>
+        <w:t>HL</w:t>
       </w:r>
       <w:r>
         <w:rPr>
@@ -10071,28 +10053,18 @@
           <w:b/>
           <w:bCs/>
         </w:rPr>
+        <w:t>S</w:t>
+      </w:r>
+      <w:r>
+        <w:rPr>
+          <w:rFonts w:cs="Times New Roman"/>
+          <w:b/>
+          <w:bCs/>
+        </w:rPr>
         <w:tab/>
       </w:r>
       <w:r>
-        <w:t>Tubular</w:t>
-      </w:r>
-      <w:r>
-        <w:rPr>
-          <w:spacing w:val="-2"/>
-        </w:rPr>
-        <w:t xml:space="preserve"> </w:t>
-      </w:r>
-      <w:r>
-        <w:t>Solar</w:t>
-      </w:r>
-      <w:r>
-        <w:rPr>
-          <w:spacing w:val="-2"/>
-        </w:rPr>
-        <w:t xml:space="preserve"> </w:t>
-      </w:r>
-      <w:r>
-        <w:t>Still</w:t>
+        <w:t>High Level Synthesis</w:t>
       </w:r>
     </w:p>
     <w:p>
@@ -10110,6 +10082,7 @@
         <w:tabs>
           <w:tab w:val="left" w:pos="995"/>
         </w:tabs>
+        <w:spacing w:line="360" w:lineRule="auto"/>
       </w:pPr>
       <w:r>
         <w:rPr>
@@ -10117,7 +10090,7 @@
           <w:b/>
           <w:bCs/>
         </w:rPr>
-        <w:t>EPBP</w:t>
+        <w:t>I</w:t>
       </w:r>
       <w:r>
         <w:rPr>
@@ -10125,56 +10098,134 @@
           <w:b/>
           <w:bCs/>
         </w:rPr>
+        <w:t>P</w:t>
+      </w:r>
+      <w:r>
+        <w:rPr>
+          <w:rFonts w:cs="Times New Roman"/>
+          <w:b/>
+          <w:bCs/>
+        </w:rPr>
         <w:tab/>
       </w:r>
       <w:r>
-        <w:t>E</w:t>
-      </w:r>
-      <w:r>
-        <w:rPr>
-          <w:spacing w:val="-2"/>
-        </w:rPr>
-        <w:t>c</w:t>
-      </w:r>
-      <w:r>
-        <w:t>onomic</w:t>
-      </w:r>
-      <w:r>
-        <w:rPr>
-          <w:spacing w:val="-1"/>
-        </w:rPr>
-        <w:t xml:space="preserve"> </w:t>
-      </w:r>
-      <w:r>
-        <w:t>P</w:t>
-      </w:r>
-      <w:r>
-        <w:rPr>
-          <w:spacing w:val="-1"/>
-        </w:rPr>
-        <w:t>a</w:t>
-      </w:r>
-      <w:r>
-        <w:t>yb</w:t>
-      </w:r>
-      <w:r>
-        <w:rPr>
-          <w:spacing w:val="-1"/>
-        </w:rPr>
-        <w:t>ac</w:t>
-      </w:r>
-      <w:r>
-        <w:t>k P</w:t>
-      </w:r>
-      <w:r>
-        <w:rPr>
-          <w:spacing w:val="1"/>
-        </w:rPr>
-        <w:t>e</w:t>
-      </w:r>
-      <w:r>
-        <w:t>riod</w:t>
-      </w:r>
+        <w:t>Intellectual Property</w:t>
+      </w:r>
+    </w:p>
+    <w:p>
+      <w:pPr>
+        <w:pStyle w:val="BodyText"/>
+        <w:tabs>
+          <w:tab w:val="left" w:pos="995"/>
+        </w:tabs>
+        <w:spacing w:line="360" w:lineRule="auto"/>
+        <w:rPr>
+          <w:spacing w:val="-4"/>
+        </w:rPr>
+      </w:pPr>
+      <w:r>
+        <w:rPr>
+          <w:b/>
+          <w:spacing w:val="-4"/>
+        </w:rPr>
+        <w:t>CLBs</w:t>
+      </w:r>
+      <w:r>
+        <w:rPr>
+          <w:spacing w:val="-4"/>
+        </w:rPr>
+        <w:tab/>
+      </w:r>
+      <w:r>
+        <w:rPr>
+          <w:spacing w:val="-4"/>
+        </w:rPr>
+        <w:t>Configurable Logic Blocks</w:t>
+      </w:r>
+    </w:p>
+    <w:p>
+      <w:pPr>
+        <w:pStyle w:val="BodyText"/>
+        <w:tabs>
+          <w:tab w:val="left" w:pos="995"/>
+        </w:tabs>
+        <w:spacing w:line="360" w:lineRule="auto"/>
+        <w:rPr>
+          <w:spacing w:val="-4"/>
+        </w:rPr>
+      </w:pPr>
+      <w:r>
+        <w:rPr>
+          <w:b/>
+          <w:spacing w:val="-4"/>
+        </w:rPr>
+        <w:t>ASICs</w:t>
+      </w:r>
+      <w:r>
+        <w:rPr>
+          <w:spacing w:val="-4"/>
+        </w:rPr>
+        <w:t xml:space="preserve"> </w:t>
+      </w:r>
+      <w:r>
+        <w:rPr>
+          <w:spacing w:val="-4"/>
+        </w:rPr>
+        <w:tab/>
+      </w:r>
+      <w:r>
+        <w:rPr>
+          <w:spacing w:val="-4"/>
+        </w:rPr>
+        <w:t xml:space="preserve">Application Specific Integrated Circuits </w:t>
+      </w:r>
+    </w:p>
+    <w:p>
+      <w:pPr>
+        <w:pStyle w:val="BodyText"/>
+        <w:tabs>
+          <w:tab w:val="left" w:pos="995"/>
+        </w:tabs>
+        <w:spacing w:line="360" w:lineRule="auto"/>
+        <w:rPr>
+          <w:spacing w:val="-4"/>
+        </w:rPr>
+      </w:pPr>
+      <w:r>
+        <w:rPr>
+          <w:b/>
+          <w:spacing w:val="-4"/>
+        </w:rPr>
+        <w:t>OTP</w:t>
+      </w:r>
+      <w:r>
+        <w:rPr>
+          <w:spacing w:val="-4"/>
+        </w:rPr>
+        <w:tab/>
+      </w:r>
+      <w:r>
+        <w:rPr>
+          <w:spacing w:val="-4"/>
+        </w:rPr>
+        <w:t xml:space="preserve">One-Time Programmable </w:t>
+      </w:r>
+    </w:p>
+    <w:p>
+      <w:pPr>
+        <w:pStyle w:val="BodyText"/>
+        <w:tabs>
+          <w:tab w:val="left" w:pos="995"/>
+        </w:tabs>
+      </w:pPr>
+    </w:p>
+    <w:p>
+      <w:pPr>
+        <w:pStyle w:val="BodyText"/>
+        <w:tabs>
+          <w:tab w:val="left" w:pos="995"/>
+        </w:tabs>
+      </w:pPr>
     </w:p>
     <w:p>
       <w:pPr>
@@ -10184,6 +10235,8 @@
           <w:cols w:space="720"/>
         </w:sectPr>
       </w:pPr>
+      <w:bookmarkStart w:id="8" w:name="_GoBack"/>
+      <w:bookmarkEnd w:id="8"/>
     </w:p>
     <w:p>
       <w:pPr>
@@ -10339,7 +10392,7 @@
           <w:bCs w:val="0"/>
         </w:rPr>
       </w:pPr>
-      <w:bookmarkStart w:id="8" w:name="_TOC_250023"/>
+      <w:bookmarkStart w:id="9" w:name="_TOC_250023"/>
       <w:r>
         <w:lastRenderedPageBreak/>
         <w:t>Un</w:t>
@@ -10485,7 +10538,7 @@
       <w:r>
         <w:t>s</w:t>
       </w:r>
-      <w:bookmarkEnd w:id="8"/>
+      <w:bookmarkEnd w:id="9"/>
     </w:p>
     <w:p>
       <w:pPr>
@@ -12635,7 +12688,7 @@
           <w:bCs w:val="0"/>
         </w:rPr>
       </w:pPr>
-      <w:bookmarkStart w:id="9" w:name="_TOC_250022"/>
+      <w:bookmarkStart w:id="10" w:name="_TOC_250022"/>
       <w:r>
         <w:lastRenderedPageBreak/>
         <w:t>Si</w:t>
@@ -12694,7 +12747,7 @@
       <w:r>
         <w:t>port</w:t>
       </w:r>
-      <w:bookmarkEnd w:id="9"/>
+      <w:bookmarkEnd w:id="10"/>
     </w:p>
     <w:p>
       <w:pPr>
@@ -17387,7 +17440,7 @@
           <w:bCs w:val="0"/>
         </w:rPr>
       </w:pPr>
-      <w:bookmarkStart w:id="10" w:name="_TOC_250021"/>
+      <w:bookmarkStart w:id="11" w:name="_TOC_250021"/>
       <w:r>
         <w:rPr>
           <w:rFonts w:cs="Times New Roman"/>
@@ -17450,7 +17503,7 @@
       <w:r>
         <w:t>ion</w:t>
       </w:r>
-      <w:bookmarkEnd w:id="10"/>
+      <w:bookmarkEnd w:id="11"/>
     </w:p>
     <w:p>
       <w:pPr>
@@ -17479,7 +17532,7 @@
           <w:bCs w:val="0"/>
         </w:rPr>
       </w:pPr>
-      <w:bookmarkStart w:id="11" w:name="_TOC_250020"/>
+      <w:bookmarkStart w:id="12" w:name="_TOC_250020"/>
       <w:r>
         <w:t>Backgro</w:t>
       </w:r>
@@ -17519,7 +17572,7 @@
       <w:r>
         <w:t>ation</w:t>
       </w:r>
-      <w:bookmarkEnd w:id="11"/>
+      <w:bookmarkEnd w:id="12"/>
     </w:p>
     <w:p>
       <w:pPr>
@@ -17643,7 +17696,7 @@
           <w:bCs w:val="0"/>
         </w:rPr>
       </w:pPr>
-      <w:bookmarkStart w:id="12" w:name="_TOC_250019"/>
+      <w:bookmarkStart w:id="13" w:name="_TOC_250019"/>
       <w:r>
         <w:t>Signific</w:t>
       </w:r>
@@ -17692,7 +17745,7 @@
       <w:r>
         <w:t>vation</w:t>
       </w:r>
-      <w:bookmarkEnd w:id="12"/>
+      <w:bookmarkEnd w:id="13"/>
     </w:p>
     <w:p>
       <w:pPr>
@@ -17890,7 +17943,7 @@
           <w:bCs w:val="0"/>
         </w:rPr>
       </w:pPr>
-      <w:bookmarkStart w:id="13" w:name="_TOC_250018"/>
+      <w:bookmarkStart w:id="14" w:name="_TOC_250018"/>
       <w:r>
         <w:t>Ai</w:t>
       </w:r>
@@ -17930,7 +17983,7 @@
       <w:r>
         <w:t>ives</w:t>
       </w:r>
-      <w:bookmarkEnd w:id="13"/>
+      <w:bookmarkEnd w:id="14"/>
     </w:p>
     <w:p>
       <w:pPr>
@@ -18081,7 +18134,7 @@
           <w:bCs w:val="0"/>
         </w:rPr>
       </w:pPr>
-      <w:bookmarkStart w:id="14" w:name="_TOC_250017"/>
+      <w:bookmarkStart w:id="15" w:name="_TOC_250017"/>
       <w:r>
         <w:rPr>
           <w:w w:val="95"/>
@@ -18101,7 +18154,7 @@
         </w:rPr>
         <w:t>ogy</w:t>
       </w:r>
-      <w:bookmarkEnd w:id="14"/>
+      <w:bookmarkEnd w:id="15"/>
     </w:p>
     <w:p>
       <w:pPr>
@@ -18338,7 +18391,7 @@
           <w:bCs w:val="0"/>
         </w:rPr>
       </w:pPr>
-      <w:bookmarkStart w:id="15" w:name="_TOC_250016"/>
+      <w:bookmarkStart w:id="16" w:name="_TOC_250016"/>
       <w:r>
         <w:lastRenderedPageBreak/>
         <w:t>Report</w:t>
@@ -18358,7 +18411,7 @@
       <w:r>
         <w:t>utline</w:t>
       </w:r>
-      <w:bookmarkEnd w:id="15"/>
+      <w:bookmarkEnd w:id="16"/>
     </w:p>
     <w:p>
       <w:pPr>
@@ -18556,7 +18609,7 @@
           <w:bCs w:val="0"/>
         </w:rPr>
       </w:pPr>
-      <w:bookmarkStart w:id="16" w:name="_TOC_250015"/>
+      <w:bookmarkStart w:id="17" w:name="_TOC_250015"/>
       <w:r>
         <w:rPr>
           <w:rFonts w:cs="Times New Roman"/>
@@ -18632,7 +18685,7 @@
       <w:r>
         <w:t>view</w:t>
       </w:r>
-      <w:bookmarkEnd w:id="16"/>
+      <w:bookmarkEnd w:id="17"/>
     </w:p>
     <w:p>
       <w:pPr>
@@ -18661,7 +18714,7 @@
           <w:bCs w:val="0"/>
         </w:rPr>
       </w:pPr>
-      <w:bookmarkStart w:id="17" w:name="_TOC_250014"/>
+      <w:bookmarkStart w:id="18" w:name="_TOC_250014"/>
       <w:r>
         <w:rPr>
           <w:spacing w:val="-1"/>
@@ -18680,7 +18733,7 @@
         </w:rPr>
         <w:t>ion</w:t>
       </w:r>
-      <w:bookmarkEnd w:id="17"/>
+      <w:bookmarkEnd w:id="18"/>
     </w:p>
     <w:p>
       <w:pPr>
@@ -18766,11 +18819,11 @@
           <w:bCs w:val="0"/>
         </w:rPr>
       </w:pPr>
-      <w:bookmarkStart w:id="18" w:name="_TOC_250013"/>
+      <w:bookmarkStart w:id="19" w:name="_TOC_250013"/>
       <w:r>
         <w:t>Edge Computing</w:t>
       </w:r>
-      <w:bookmarkEnd w:id="18"/>
+      <w:bookmarkEnd w:id="19"/>
     </w:p>
     <w:p>
       <w:pPr>
@@ -18807,6 +18860,9 @@
       <w:r>
         <w:t>In [4] the detection and recognition tasks for surveillance are executed locally by edge devices. Only when devices are not able to execute the recognition task, a recognition request is sent to the server</w:t>
       </w:r>
+      <w:r>
+        <w:t>.</w:t>
+      </w:r>
     </w:p>
     <w:p>
       <w:pPr>
@@ -18816,8 +18872,8 @@
           <w:szCs w:val="24"/>
         </w:rPr>
       </w:pPr>
-      <w:bookmarkStart w:id="19" w:name="_bookmark0"/>
-      <w:bookmarkEnd w:id="19"/>
+      <w:bookmarkStart w:id="20" w:name="_bookmark0"/>
+      <w:bookmarkEnd w:id="20"/>
     </w:p>
     <w:p>
       <w:pPr>
@@ -18836,11 +18892,11 @@
           <w:bCs w:val="0"/>
         </w:rPr>
       </w:pPr>
-      <w:bookmarkStart w:id="20" w:name="_TOC_250012"/>
+      <w:bookmarkStart w:id="21" w:name="_TOC_250012"/>
       <w:r>
         <w:t>High Level Synthesis</w:t>
       </w:r>
-      <w:bookmarkEnd w:id="20"/>
+      <w:bookmarkEnd w:id="21"/>
     </w:p>
     <w:p>
       <w:pPr>
@@ -18883,203 +18939,8 @@
       <w:r>
         <w:t>.</w:t>
       </w:r>
-      <w:bookmarkStart w:id="21" w:name="_bookmark1"/>
-      <w:bookmarkEnd w:id="21"/>
-    </w:p>
-    <w:p>
-      <w:pPr>
-        <w:pStyle w:val="Heading7"/>
-        <w:numPr>
-          <w:ilvl w:val="1"/>
-          <w:numId w:val="2"/>
-        </w:numPr>
-        <w:tabs>
-          <w:tab w:val="left" w:pos="618"/>
-        </w:tabs>
-        <w:spacing w:before="66"/>
-        <w:ind w:left="618"/>
-        <w:jc w:val="left"/>
-        <w:rPr>
-          <w:b w:val="0"/>
-          <w:bCs w:val="0"/>
-        </w:rPr>
-      </w:pPr>
-      <w:bookmarkStart w:id="22" w:name="_TOC_250011"/>
-      <w:r>
-        <w:t>More</w:t>
-      </w:r>
-      <w:r>
-        <w:rPr>
-          <w:spacing w:val="-17"/>
-        </w:rPr>
-        <w:t xml:space="preserve"> </w:t>
-      </w:r>
-      <w:r>
-        <w:t>Secti</w:t>
-      </w:r>
-      <w:r>
-        <w:rPr>
-          <w:spacing w:val="2"/>
-        </w:rPr>
-        <w:t>o</w:t>
-      </w:r>
-      <w:r>
-        <w:t>ns</w:t>
-      </w:r>
+      <w:bookmarkStart w:id="22" w:name="_bookmark1"/>
       <w:bookmarkEnd w:id="22"/>
-    </w:p>
-    <w:p>
-      <w:pPr>
-        <w:spacing w:before="7" w:line="200" w:lineRule="exact"/>
-        <w:rPr>
-          <w:sz w:val="20"/>
-          <w:szCs w:val="20"/>
-        </w:rPr>
-      </w:pPr>
-    </w:p>
-    <w:p>
-      <w:pPr>
-        <w:pStyle w:val="BodyText"/>
-        <w:ind w:left="220"/>
-      </w:pPr>
-      <w:r>
-        <w:rPr>
-          <w:spacing w:val="-4"/>
-        </w:rPr>
-        <w:t>I</w:t>
-      </w:r>
-      <w:r>
-        <w:rPr>
-          <w:spacing w:val="2"/>
-        </w:rPr>
-        <w:t>n</w:t>
-      </w:r>
-      <w:r>
-        <w:rPr>
-          <w:spacing w:val="-1"/>
-        </w:rPr>
-        <w:t>c</w:t>
-      </w:r>
-      <w:r>
-        <w:t>lude se</w:t>
-      </w:r>
-      <w:r>
-        <w:rPr>
-          <w:spacing w:val="-1"/>
-        </w:rPr>
-        <w:t>c</w:t>
-      </w:r>
-      <w:r>
-        <w:t xml:space="preserve">tions </w:t>
-      </w:r>
-      <w:r>
-        <w:rPr>
-          <w:spacing w:val="-1"/>
-        </w:rPr>
-        <w:t>a</w:t>
-      </w:r>
-      <w:r>
-        <w:t xml:space="preserve">s </w:t>
-      </w:r>
-      <w:r>
-        <w:rPr>
-          <w:spacing w:val="-1"/>
-        </w:rPr>
-        <w:t>a</w:t>
-      </w:r>
-      <w:r>
-        <w:t>ppr</w:t>
-      </w:r>
-      <w:r>
-        <w:rPr>
-          <w:spacing w:val="1"/>
-        </w:rPr>
-        <w:t>o</w:t>
-      </w:r>
-      <w:r>
-        <w:t>pri</w:t>
-      </w:r>
-      <w:r>
-        <w:rPr>
-          <w:spacing w:val="-2"/>
-        </w:rPr>
-        <w:t>a</w:t>
-      </w:r>
-      <w:r>
-        <w:t>te to your</w:t>
-      </w:r>
-      <w:r>
-        <w:rPr>
-          <w:spacing w:val="-1"/>
-        </w:rPr>
-        <w:t xml:space="preserve"> </w:t>
-      </w:r>
-      <w:r>
-        <w:t>lite</w:t>
-      </w:r>
-      <w:r>
-        <w:rPr>
-          <w:spacing w:val="-2"/>
-        </w:rPr>
-        <w:t>r</w:t>
-      </w:r>
-      <w:r>
-        <w:rPr>
-          <w:spacing w:val="-1"/>
-        </w:rPr>
-        <w:t>a</w:t>
-      </w:r>
-      <w:r>
-        <w:t>tu</w:t>
-      </w:r>
-      <w:r>
-        <w:rPr>
-          <w:spacing w:val="1"/>
-        </w:rPr>
-        <w:t>r</w:t>
-      </w:r>
-      <w:r>
-        <w:t>e</w:t>
-      </w:r>
-      <w:r>
-        <w:rPr>
-          <w:spacing w:val="-1"/>
-        </w:rPr>
-        <w:t xml:space="preserve"> </w:t>
-      </w:r>
-      <w:r>
-        <w:rPr>
-          <w:spacing w:val="1"/>
-        </w:rPr>
-        <w:t>r</w:t>
-      </w:r>
-      <w:r>
-        <w:rPr>
-          <w:spacing w:val="-1"/>
-        </w:rPr>
-        <w:t>e</w:t>
-      </w:r>
-      <w:r>
-        <w:t>vie</w:t>
-      </w:r>
-      <w:r>
-        <w:rPr>
-          <w:spacing w:val="-1"/>
-        </w:rPr>
-        <w:t>w</w:t>
-      </w:r>
-      <w:r>
-        <w:t>.</w:t>
-      </w:r>
-    </w:p>
-    <w:p>
-      <w:pPr>
-        <w:spacing w:before="2" w:line="180" w:lineRule="exact"/>
-        <w:rPr>
-          <w:sz w:val="18"/>
-          <w:szCs w:val="18"/>
-        </w:rPr>
-      </w:pPr>
     </w:p>
     <w:p>
       <w:pPr>
@@ -19134,110 +18995,18 @@
     <w:p>
       <w:pPr>
         <w:pStyle w:val="BodyText"/>
-        <w:ind w:left="220"/>
-      </w:pPr>
-      <w:r>
-        <w:t>L</w:t>
-      </w:r>
-      <w:r>
-        <w:rPr>
-          <w:spacing w:val="-2"/>
-        </w:rPr>
-        <w:t>a</w:t>
-      </w:r>
-      <w:r>
-        <w:t>st s</w:t>
-      </w:r>
-      <w:r>
-        <w:rPr>
-          <w:spacing w:val="-1"/>
-        </w:rPr>
-        <w:t>ec</w:t>
-      </w:r>
-      <w:r>
-        <w:t>tion of e</w:t>
-      </w:r>
-      <w:r>
-        <w:rPr>
-          <w:spacing w:val="-1"/>
-        </w:rPr>
-        <w:t>ac</w:t>
-      </w:r>
-      <w:r>
-        <w:t xml:space="preserve">h </w:t>
-      </w:r>
-      <w:r>
-        <w:rPr>
-          <w:spacing w:val="-1"/>
-        </w:rPr>
-        <w:t>c</w:t>
-      </w:r>
-      <w:r>
-        <w:rPr>
-          <w:spacing w:val="2"/>
-        </w:rPr>
-        <w:t>h</w:t>
-      </w:r>
-      <w:r>
-        <w:rPr>
-          <w:spacing w:val="-1"/>
-        </w:rPr>
-        <w:t>a</w:t>
-      </w:r>
-      <w:r>
-        <w:rPr>
-          <w:spacing w:val="2"/>
-        </w:rPr>
-        <w:t>p</w:t>
-      </w:r>
-      <w:r>
-        <w:t>ter should be</w:t>
-      </w:r>
-      <w:r>
-        <w:rPr>
-          <w:spacing w:val="-1"/>
-        </w:rPr>
-        <w:t xml:space="preserve"> </w:t>
-      </w:r>
-      <w:r>
-        <w:t>Summ</w:t>
-      </w:r>
-      <w:r>
-        <w:rPr>
-          <w:spacing w:val="-1"/>
-        </w:rPr>
-        <w:t>a</w:t>
-      </w:r>
-      <w:r>
-        <w:t>ry or</w:t>
-      </w:r>
-      <w:r>
-        <w:rPr>
-          <w:spacing w:val="-2"/>
-        </w:rPr>
-        <w:t xml:space="preserve"> </w:t>
-      </w:r>
-      <w:r>
-        <w:t>Con</w:t>
-      </w:r>
-      <w:r>
-        <w:rPr>
-          <w:spacing w:val="-1"/>
-        </w:rPr>
-        <w:t>c</w:t>
-      </w:r>
-      <w:r>
-        <w:t>lusion.</w:t>
-      </w:r>
-    </w:p>
-    <w:p>
-      <w:pPr>
+        <w:spacing w:line="360" w:lineRule="auto"/>
+        <w:ind w:left="120" w:right="118"/>
+        <w:jc w:val="both"/>
         <w:sectPr>
           <w:pgSz w:w="11907" w:h="16840"/>
           <w:pgMar w:top="1320" w:right="1580" w:bottom="1780" w:left="1220" w:header="0" w:footer="1589" w:gutter="0"/>
           <w:cols w:space="720"/>
         </w:sectPr>
       </w:pPr>
+      <w:r>
+        <w:t>Image processing applications are widely used nowadays which need to analyze and process a large number of images and video streams in real-time. This real-time constraint can be handled if the live camera feed is preprocessed right at the edge device i.e. an FPGA. The FPGA coupled with an image sensor is used to develop a camera that is adaptive and can preprocess the incoming live camera feed using high-level synthesis.</w:t>
+      </w:r>
     </w:p>
     <w:p>
       <w:pPr>
@@ -19367,8 +19136,6 @@
       <w:r>
         <w:t>.</w:t>
       </w:r>
-      <w:bookmarkStart w:id="26" w:name="_GoBack"/>
-      <w:bookmarkEnd w:id="26"/>
       <w:r>
         <w:t xml:space="preserve"> </w:t>
       </w:r>
@@ -19540,7 +19307,7 @@
           <w:bCs w:val="0"/>
         </w:rPr>
       </w:pPr>
-      <w:bookmarkStart w:id="27" w:name="_TOC_250007"/>
+      <w:bookmarkStart w:id="26" w:name="_TOC_250007"/>
       <w:r>
         <w:rPr>
           <w:rFonts w:cs="Times New Roman"/>
@@ -19634,7 +19401,7 @@
       <w:r>
         <w:t>]</w:t>
       </w:r>
-      <w:bookmarkEnd w:id="27"/>
+      <w:bookmarkEnd w:id="26"/>
     </w:p>
     <w:p>
       <w:pPr>
@@ -19655,7 +19422,7 @@
           <w:bCs w:val="0"/>
         </w:rPr>
       </w:pPr>
-      <w:bookmarkStart w:id="28" w:name="_TOC_250006"/>
+      <w:bookmarkStart w:id="27" w:name="_TOC_250006"/>
       <w:r>
         <w:t>4.1</w:t>
       </w:r>
@@ -19683,7 +19450,7 @@
       <w:r>
         <w:t>ion</w:t>
       </w:r>
-      <w:bookmarkEnd w:id="28"/>
+      <w:bookmarkEnd w:id="27"/>
     </w:p>
     <w:p>
       <w:pPr>
@@ -19770,7 +19537,7 @@
           <w:bCs w:val="0"/>
         </w:rPr>
       </w:pPr>
-      <w:bookmarkStart w:id="29" w:name="_TOC_250005"/>
+      <w:bookmarkStart w:id="28" w:name="_TOC_250005"/>
       <w:r>
         <w:rPr>
           <w:rFonts w:cs="Times New Roman"/>
@@ -19830,7 +19597,7 @@
       <w:r>
         <w:t>ions</w:t>
       </w:r>
-      <w:bookmarkEnd w:id="29"/>
+      <w:bookmarkEnd w:id="28"/>
     </w:p>
     <w:p>
       <w:pPr>
@@ -19859,7 +19626,7 @@
           <w:bCs w:val="0"/>
         </w:rPr>
       </w:pPr>
-      <w:bookmarkStart w:id="30" w:name="_TOC_250004"/>
+      <w:bookmarkStart w:id="29" w:name="_TOC_250004"/>
       <w:r>
         <w:rPr>
           <w:w w:val="95"/>
@@ -19879,7 +19646,7 @@
         </w:rPr>
         <w:t>ary</w:t>
       </w:r>
-      <w:bookmarkEnd w:id="30"/>
+      <w:bookmarkEnd w:id="29"/>
     </w:p>
     <w:p>
       <w:pPr>
@@ -22263,7 +22030,7 @@
           <w:bCs w:val="0"/>
         </w:rPr>
       </w:pPr>
-      <w:bookmarkStart w:id="31" w:name="_TOC_250003"/>
+      <w:bookmarkStart w:id="30" w:name="_TOC_250003"/>
       <w:r>
         <w:t>Reco</w:t>
       </w:r>
@@ -22309,7 +22076,7 @@
       <w:r>
         <w:t>ork</w:t>
       </w:r>
-      <w:bookmarkEnd w:id="31"/>
+      <w:bookmarkEnd w:id="30"/>
     </w:p>
     <w:p>
       <w:pPr>
@@ -22404,7 +22171,7 @@
           <w:bCs w:val="0"/>
         </w:rPr>
       </w:pPr>
-      <w:bookmarkStart w:id="32" w:name="_TOC_250002"/>
+      <w:bookmarkStart w:id="31" w:name="_TOC_250002"/>
       <w:r>
         <w:t>Appen</w:t>
       </w:r>
@@ -22474,7 +22241,7 @@
       <w:r>
         <w:t>]</w:t>
       </w:r>
-      <w:bookmarkEnd w:id="32"/>
+      <w:bookmarkEnd w:id="31"/>
     </w:p>
     <w:p>
       <w:pPr>
@@ -24568,7 +24335,7 @@
           <w:bCs w:val="0"/>
         </w:rPr>
       </w:pPr>
-      <w:bookmarkStart w:id="33" w:name="_TOC_250001"/>
+      <w:bookmarkStart w:id="32" w:name="_TOC_250001"/>
       <w:r>
         <w:lastRenderedPageBreak/>
         <w:t>R</w:t>
@@ -24606,7 +24373,7 @@
       <w:r>
         <w:t>s</w:t>
       </w:r>
-      <w:bookmarkEnd w:id="33"/>
+      <w:bookmarkEnd w:id="32"/>
     </w:p>
     <w:p>
       <w:pPr>
@@ -24922,7 +24689,7 @@
           <w:bCs w:val="0"/>
         </w:rPr>
       </w:pPr>
-      <w:bookmarkStart w:id="34" w:name="_TOC_250000"/>
+      <w:bookmarkStart w:id="33" w:name="_TOC_250000"/>
       <w:r>
         <w:t>Gl</w:t>
       </w:r>
@@ -24971,7 +24738,7 @@
       <w:r>
         <w:t>al]</w:t>
       </w:r>
-      <w:bookmarkEnd w:id="34"/>
+      <w:bookmarkEnd w:id="33"/>
     </w:p>
     <w:p>
       <w:pPr>
@@ -26890,6 +26657,9 @@
 <w:ftr xmlns:wpc="http://schemas.microsoft.com/office/word/2010/wordprocessingCanvas" xmlns:cx="http://schemas.microsoft.com/office/drawing/2014/chartex" xmlns:cx1="http://schemas.microsoft.com/office/drawing/2015/9/8/chartex" xmlns:cx2="http://schemas.microsoft.com/office/drawing/2015/10/21/chartex" xmlns:cx3="http://schemas.microsoft.com/office/drawing/2016/5/9/chartex" xmlns:cx4="http://schemas.microsoft.com/office/drawing/2016/5/10/chartex" xmlns:cx5="http://schemas.microsoft.com/office/drawing/2016/5/11/chartex" xmlns:cx6="http://schemas.microsoft.com/office/drawing/2016/5/12/chartex" xmlns:cx7="http://schemas.microsoft.com/office/drawing/2016/5/13/chartex" xmlns:cx8="http://schemas.microsoft.com/office/drawing/2016/5/14/chartex" xmlns:mc="http://schemas.openxmlformats.org/markup-compatibility/2006" xmlns:aink="http://schemas.microsoft.com/office/drawing/2016/ink" xmlns:am3d="http://schemas.microsoft.com/office/drawing/2017/model3d" xmlns:o="urn:schemas-microsoft-com:office:office" xmlns:r="http://schemas.openxmlformats.org/officeDocument/2006/relationships" xmlns:m="http://schemas.openxmlformats.org/officeDocument/2006/math" xmlns:v="urn:schemas-microsoft-com:vml" xmlns:wp14="http://schemas.microsoft.com/office/word/2010/wordprocessingDrawing" xmlns:wp="http://schemas.openxmlformats.org/drawingml/2006/wordprocessingDrawing" xmlns:w10="urn:schemas-microsoft-com:office:word" xmlns:w="http://schemas.openxmlformats.org/wordprocessingml/2006/main" xmlns:w14="http://schemas.microsoft.com/office/word/2010/wordml" xmlns:w15="http://schemas.microsoft.com/office/word/2012/wordml" xmlns:w16cid="http://schemas.microsoft.com/office/word/2016/wordml/cid" xmlns:w16se="http://schemas.microsoft.com/office/word/2015/wordml/symex" xmlns:wpg="http://schemas.microsoft.com/office/word/2010/wordprocessingGroup" xmlns:wpi="http://schemas.microsoft.com/office/word/2010/wordprocessingInk" xmlns:wne="http://schemas.microsoft.com/office/word/2006/wordml" xmlns:wps="http://schemas.microsoft.com/office/word/2010/wordprocessingShape" mc:Ignorable="w14 w15 w16se w16cid wp14">
   <w:p>
     <w:pPr>
+      <w:tabs>
+        <w:tab w:val="center" w:pos="4443"/>
+      </w:tabs>
       <w:spacing w:line="200" w:lineRule="exact"/>
       <w:rPr>
         <w:sz w:val="20"/>
@@ -26911,8 +26681,8 @@
               <wp:positionV relativeFrom="page">
                 <wp:posOffset>9544050</wp:posOffset>
               </wp:positionV>
-              <wp:extent cx="120650" cy="165735"/>
-              <wp:effectExtent l="0" t="0" r="0" b="0"/>
+              <wp:extent cx="221615" cy="165735"/>
+              <wp:effectExtent l="0" t="0" r="6985" b="5715"/>
               <wp:wrapNone/>
               <wp:docPr id="2" name="Text Box 1"/>
               <wp:cNvGraphicFramePr>
@@ -26927,7 +26697,7 @@
                     <wps:spPr bwMode="auto">
                       <a:xfrm>
                         <a:off x="0" y="0"/>
-                        <a:ext cx="120650" cy="165735"/>
+                        <a:ext cx="221615" cy="165735"/>
                       </a:xfrm>
                       <a:prstGeom prst="rect">
                         <a:avLst/>
@@ -26961,7 +26731,7 @@
                         <w:p>
                           <w:pPr>
                             <w:spacing w:line="245" w:lineRule="exact"/>
-                            <w:ind w:left="40"/>
+                            <w:ind w:left="142" w:hanging="102"/>
                             <w:rPr>
                               <w:rFonts w:ascii="Times New Roman" w:eastAsia="Times New Roman" w:hAnsi="Times New Roman" w:cs="Times New Roman"/>
                             </w:rPr>
@@ -27012,13 +26782,13 @@
               <v:stroke joinstyle="miter"/>
               <v:path gradientshapeok="t" o:connecttype="rect"/>
             </v:shapetype>
-            <v:shape id="Text Box 1" o:spid="_x0000_s1038" type="#_x0000_t202" style="position:absolute;margin-left:301.3pt;margin-top:751.5pt;width:9.5pt;height:13.05pt;z-index:-251644928;visibility:visible;mso-wrap-style:square;mso-width-percent:0;mso-height-percent:0;mso-wrap-distance-left:9pt;mso-wrap-distance-top:0;mso-wrap-distance-right:9pt;mso-wrap-distance-bottom:0;mso-position-horizontal:absolute;mso-position-horizontal-relative:page;mso-position-vertical:absolute;mso-position-vertical-relative:page;mso-width-percent:0;mso-height-percent:0;mso-width-relative:page;mso-height-relative:page;v-text-anchor:top" o:gfxdata="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" filled="f" stroked="f">
+            <v:shape id="Text Box 1" o:spid="_x0000_s1038" type="#_x0000_t202" style="position:absolute;margin-left:301.3pt;margin-top:751.5pt;width:17.45pt;height:13.05pt;z-index:-251644928;visibility:visible;mso-wrap-style:square;mso-width-percent:0;mso-height-percent:0;mso-wrap-distance-left:9pt;mso-wrap-distance-top:0;mso-wrap-distance-right:9pt;mso-wrap-distance-bottom:0;mso-position-horizontal:absolute;mso-position-horizontal-relative:page;mso-position-vertical:absolute;mso-position-vertical-relative:page;mso-width-percent:0;mso-height-percent:0;mso-width-relative:page;mso-height-relative:page;v-text-anchor:top" o:gfxdata="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" filled="f" stroked="f">
               <v:textbox inset="0,0,0,0">
                 <w:txbxContent>
                   <w:p>
                     <w:pPr>
                       <w:spacing w:line="245" w:lineRule="exact"/>
-                      <w:ind w:left="40"/>
+                      <w:ind w:left="142" w:hanging="102"/>
                       <w:rPr>
                         <w:rFonts w:ascii="Times New Roman" w:eastAsia="Times New Roman" w:hAnsi="Times New Roman" w:cs="Times New Roman"/>
                       </w:rPr>
@@ -27053,6 +26823,13 @@
           </w:pict>
         </mc:Fallback>
       </mc:AlternateContent>
+    </w:r>
+    <w:r>
+      <w:rPr>
+        <w:sz w:val="20"/>
+        <w:szCs w:val="20"/>
+      </w:rPr>
+      <w:tab/>
     </w:r>
   </w:p>
 </w:ftr>

</xml_diff>